<commit_message>
es6 flotr gulp sass
搭建es6 gulp-bable-node.js框架
学习并创建简单图表
引入gulp-htmlmin
创建生成button _mixin
</commit_message>
<xml_diff>
--- a/gulp/gulp教程.docx
+++ b/gulp/gulp教程.docx
@@ -4594,9 +4594,6 @@
     <w:p>
       <w:pPr>
         <w:ind w:firstLine="420"/>
-        <w:rPr>
-          <w:rFonts w:hint="eastAsia"/>
-        </w:rPr>
       </w:pPr>
       <w:r>
         <w:rPr>
@@ -5256,7 +5253,6 @@
       <w:pPr>
         <w:ind w:firstLine="420"/>
         <w:rPr>
-          <w:rFonts w:hint="eastAsia"/>
           <w:b/>
         </w:rPr>
       </w:pPr>
@@ -6152,9 +6148,6 @@
     <w:p>
       <w:pPr>
         <w:ind w:firstLine="420"/>
-        <w:rPr>
-          <w:rFonts w:hint="eastAsia"/>
-        </w:rPr>
       </w:pPr>
       <w:r>
         <w:rPr>
@@ -6516,7 +6509,6 @@
       <w:pPr>
         <w:ind w:firstLine="420"/>
         <w:rPr>
-          <w:rFonts w:hint="eastAsia"/>
           <w:color w:val="FF0000"/>
         </w:rPr>
       </w:pPr>
@@ -6544,9 +6536,2303 @@
           <w:color w:val="FF0000"/>
         </w:rPr>
         <w:t>.</w:t>
+      </w:r>
+    </w:p>
+    <w:p>
+      <w:pPr>
+        <w:ind w:firstLine="420"/>
+      </w:pPr>
+    </w:p>
+    <w:p>
+      <w:pPr>
+        <w:pStyle w:val="2"/>
+      </w:pPr>
+      <w:r>
+        <w:rPr>
+          <w:rFonts w:hint="eastAsia"/>
+        </w:rPr>
+        <w:t>4.</w:t>
+      </w:r>
+      <w:r>
+        <w:t>3</w:t>
+      </w:r>
+      <w:r>
+        <w:t xml:space="preserve"> gulp-</w:t>
+      </w:r>
+      <w:r>
+        <w:t>htmlmin</w:t>
+      </w:r>
+    </w:p>
+    <w:p>
+      <w:pPr>
+        <w:ind w:firstLine="420"/>
+        <w:rPr>
+          <w:b/>
+        </w:rPr>
+      </w:pPr>
+      <w:r>
+        <w:rPr>
+          <w:b/>
+        </w:rPr>
+        <w:t>Description</w:t>
+      </w:r>
+      <w:r>
+        <w:rPr>
+          <w:b/>
+        </w:rPr>
+        <w:t>:</w:t>
+      </w:r>
+    </w:p>
+    <w:p>
+      <w:pPr>
+        <w:ind w:firstLine="420"/>
+        <w:rPr>
+          <w:rFonts w:hint="eastAsia"/>
+        </w:rPr>
+      </w:pPr>
+      <w:r>
+        <w:rPr>
+          <w:rFonts w:hint="eastAsia"/>
+        </w:rPr>
+        <w:t>使用</w:t>
+      </w:r>
+      <w:r>
+        <w:rPr>
+          <w:rFonts w:hint="eastAsia"/>
+        </w:rPr>
+        <w:t>gulp-htmlmin</w:t>
+      </w:r>
+      <w:r>
+        <w:rPr>
+          <w:rFonts w:hint="eastAsia"/>
+        </w:rPr>
+        <w:t>压缩</w:t>
+      </w:r>
+      <w:r>
+        <w:rPr>
+          <w:rFonts w:hint="eastAsia"/>
+        </w:rPr>
+        <w:t>html</w:t>
+      </w:r>
+      <w:r>
+        <w:rPr>
+          <w:rFonts w:hint="eastAsia"/>
+        </w:rPr>
+        <w:t>，可以压缩页面</w:t>
+      </w:r>
+      <w:r>
+        <w:rPr>
+          <w:rFonts w:hint="eastAsia"/>
+        </w:rPr>
+        <w:t>javascript</w:t>
+      </w:r>
+      <w:r>
+        <w:rPr>
+          <w:rFonts w:hint="eastAsia"/>
+        </w:rPr>
+        <w:t>、</w:t>
+      </w:r>
+      <w:r>
+        <w:rPr>
+          <w:rFonts w:hint="eastAsia"/>
+        </w:rPr>
+        <w:t>css</w:t>
+      </w:r>
+      <w:r>
+        <w:rPr>
+          <w:rFonts w:hint="eastAsia"/>
+        </w:rPr>
+        <w:t>，去除页面空格、注释，删除多余属性等操作。</w:t>
+      </w:r>
+    </w:p>
+    <w:p>
+      <w:pPr>
+        <w:ind w:firstLine="420"/>
+      </w:pPr>
+    </w:p>
+    <w:p>
+      <w:pPr>
+        <w:ind w:firstLine="420"/>
+        <w:rPr>
+          <w:b/>
+        </w:rPr>
+      </w:pPr>
+      <w:r>
+        <w:rPr>
+          <w:b/>
+        </w:rPr>
+        <w:t>Install:</w:t>
+      </w:r>
+    </w:p>
+    <w:p>
+      <w:r>
+        <w:tab/>
+        <w:t>npm install gulp-</w:t>
+      </w:r>
+      <w:r>
+        <w:t xml:space="preserve">htmlmin </w:t>
+      </w:r>
+      <w:r>
+        <w:t>–save-dev</w:t>
+      </w:r>
+    </w:p>
+    <w:p>
+      <w:pPr>
+        <w:ind w:firstLine="420"/>
+      </w:pPr>
+    </w:p>
+    <w:p>
+      <w:pPr>
+        <w:ind w:firstLine="420"/>
+        <w:rPr>
+          <w:rFonts w:hint="eastAsia"/>
+          <w:b/>
+        </w:rPr>
+      </w:pPr>
+      <w:r>
+        <w:rPr>
+          <w:rFonts w:hint="eastAsia"/>
+          <w:b/>
+        </w:rPr>
+        <w:t>Usage:</w:t>
+      </w:r>
+    </w:p>
+    <w:p>
+      <w:pPr>
+        <w:widowControl/>
+        <w:pBdr>
+          <w:top w:val="single" w:sz="4" w:space="1" w:color="auto"/>
+          <w:left w:val="single" w:sz="4" w:space="4" w:color="auto"/>
+          <w:bottom w:val="single" w:sz="4" w:space="1" w:color="auto"/>
+          <w:right w:val="single" w:sz="4" w:space="4" w:color="auto"/>
+        </w:pBdr>
+        <w:shd w:val="clear" w:color="auto" w:fill="FAFAFA"/>
+        <w:ind w:firstLine="420"/>
+        <w:jc w:val="left"/>
+        <w:rPr>
+          <w:rFonts w:ascii="Consolas" w:eastAsia="宋体" w:hAnsi="Consolas" w:cs="宋体"/>
+          <w:color w:val="000000"/>
+          <w:kern w:val="0"/>
+          <w:szCs w:val="21"/>
+        </w:rPr>
+      </w:pPr>
+      <w:r>
+        <w:rPr>
+          <w:rFonts w:ascii="inherit" w:eastAsia="宋体" w:hAnsi="inherit" w:cs="宋体"/>
+          <w:color w:val="158FEF"/>
+          <w:kern w:val="0"/>
+          <w:szCs w:val="21"/>
+        </w:rPr>
+        <w:t>var</w:t>
+      </w:r>
+      <w:r>
+        <w:rPr>
+          <w:rFonts w:ascii="inherit" w:eastAsia="宋体" w:hAnsi="inherit" w:cs="宋体"/>
+          <w:color w:val="006FE0"/>
+          <w:kern w:val="0"/>
+          <w:szCs w:val="21"/>
+        </w:rPr>
+        <w:t xml:space="preserve"> </w:t>
+      </w:r>
+      <w:r>
+        <w:rPr>
+          <w:rFonts w:ascii="inherit" w:eastAsia="宋体" w:hAnsi="inherit" w:cs="宋体"/>
+          <w:color w:val="002D7A"/>
+          <w:kern w:val="0"/>
+          <w:szCs w:val="21"/>
+        </w:rPr>
+        <w:t>gulp</w:t>
+      </w:r>
+      <w:r>
+        <w:rPr>
+          <w:rFonts w:ascii="inherit" w:eastAsia="宋体" w:hAnsi="inherit" w:cs="宋体"/>
+          <w:color w:val="006FE0"/>
+          <w:kern w:val="0"/>
+          <w:szCs w:val="21"/>
+        </w:rPr>
+        <w:t xml:space="preserve"> = </w:t>
+      </w:r>
+      <w:r>
+        <w:rPr>
+          <w:rFonts w:ascii="inherit" w:eastAsia="宋体" w:hAnsi="inherit" w:cs="宋体"/>
+          <w:color w:val="004ED0"/>
+          <w:kern w:val="0"/>
+          <w:szCs w:val="21"/>
+        </w:rPr>
+        <w:t>require</w:t>
+      </w:r>
+      <w:r>
+        <w:rPr>
+          <w:rFonts w:ascii="inherit" w:eastAsia="宋体" w:hAnsi="inherit" w:cs="宋体"/>
+          <w:color w:val="333333"/>
+          <w:kern w:val="0"/>
+          <w:szCs w:val="21"/>
+        </w:rPr>
+        <w:t>(</w:t>
+      </w:r>
+      <w:r>
+        <w:rPr>
+          <w:rFonts w:ascii="inherit" w:eastAsia="宋体" w:hAnsi="inherit" w:cs="宋体"/>
+          <w:color w:val="D5C848"/>
+          <w:kern w:val="0"/>
+          <w:szCs w:val="21"/>
+        </w:rPr>
+        <w:t>'gulp'</w:t>
+      </w:r>
+      <w:r>
+        <w:rPr>
+          <w:rFonts w:ascii="inherit" w:eastAsia="宋体" w:hAnsi="inherit" w:cs="宋体"/>
+          <w:color w:val="333333"/>
+          <w:kern w:val="0"/>
+          <w:szCs w:val="21"/>
+        </w:rPr>
+        <w:t>),</w:t>
+      </w:r>
+    </w:p>
+    <w:p>
+      <w:pPr>
+        <w:widowControl/>
+        <w:pBdr>
+          <w:top w:val="single" w:sz="4" w:space="1" w:color="auto"/>
+          <w:left w:val="single" w:sz="4" w:space="4" w:color="auto"/>
+          <w:bottom w:val="single" w:sz="4" w:space="1" w:color="auto"/>
+          <w:right w:val="single" w:sz="4" w:space="4" w:color="auto"/>
+        </w:pBdr>
+        <w:shd w:val="clear" w:color="auto" w:fill="FAFAFA"/>
+        <w:ind w:firstLine="420"/>
+        <w:jc w:val="left"/>
+        <w:rPr>
+          <w:rFonts w:ascii="Consolas" w:eastAsia="宋体" w:hAnsi="Consolas" w:cs="宋体"/>
+          <w:color w:val="000000"/>
+          <w:kern w:val="0"/>
+          <w:szCs w:val="21"/>
+        </w:rPr>
+      </w:pPr>
+      <w:r>
+        <w:rPr>
+          <w:rFonts w:ascii="inherit" w:eastAsia="宋体" w:hAnsi="inherit" w:cs="宋体"/>
+          <w:color w:val="006FE0"/>
+          <w:kern w:val="0"/>
+          <w:szCs w:val="21"/>
+        </w:rPr>
+        <w:t>    </w:t>
+      </w:r>
+      <w:r>
+        <w:rPr>
+          <w:rFonts w:ascii="inherit" w:eastAsia="宋体" w:hAnsi="inherit" w:cs="宋体"/>
+          <w:color w:val="002D7A"/>
+          <w:kern w:val="0"/>
+          <w:szCs w:val="21"/>
+        </w:rPr>
+        <w:t>htmlmin</w:t>
+      </w:r>
+      <w:r>
+        <w:rPr>
+          <w:rFonts w:ascii="inherit" w:eastAsia="宋体" w:hAnsi="inherit" w:cs="宋体"/>
+          <w:color w:val="006FE0"/>
+          <w:kern w:val="0"/>
+          <w:szCs w:val="21"/>
+        </w:rPr>
+        <w:t xml:space="preserve"> = </w:t>
+      </w:r>
+      <w:r>
+        <w:rPr>
+          <w:rFonts w:ascii="inherit" w:eastAsia="宋体" w:hAnsi="inherit" w:cs="宋体"/>
+          <w:color w:val="004ED0"/>
+          <w:kern w:val="0"/>
+          <w:szCs w:val="21"/>
+        </w:rPr>
+        <w:t>require</w:t>
+      </w:r>
+      <w:r>
+        <w:rPr>
+          <w:rFonts w:ascii="inherit" w:eastAsia="宋体" w:hAnsi="inherit" w:cs="宋体"/>
+          <w:color w:val="333333"/>
+          <w:kern w:val="0"/>
+          <w:szCs w:val="21"/>
+        </w:rPr>
+        <w:t>(</w:t>
+      </w:r>
+      <w:r>
+        <w:rPr>
+          <w:rFonts w:ascii="inherit" w:eastAsia="宋体" w:hAnsi="inherit" w:cs="宋体"/>
+          <w:color w:val="D5C848"/>
+          <w:kern w:val="0"/>
+          <w:szCs w:val="21"/>
+        </w:rPr>
+        <w:t>'gulp-htmlmin'</w:t>
+      </w:r>
+      <w:r>
+        <w:rPr>
+          <w:rFonts w:ascii="inherit" w:eastAsia="宋体" w:hAnsi="inherit" w:cs="宋体"/>
+          <w:color w:val="333333"/>
+          <w:kern w:val="0"/>
+          <w:szCs w:val="21"/>
+        </w:rPr>
+        <w:t>);</w:t>
+      </w:r>
+    </w:p>
+    <w:p>
+      <w:pPr>
+        <w:widowControl/>
+        <w:pBdr>
+          <w:top w:val="single" w:sz="4" w:space="1" w:color="auto"/>
+          <w:left w:val="single" w:sz="4" w:space="4" w:color="auto"/>
+          <w:bottom w:val="single" w:sz="4" w:space="1" w:color="auto"/>
+          <w:right w:val="single" w:sz="4" w:space="4" w:color="auto"/>
+        </w:pBdr>
+        <w:shd w:val="clear" w:color="auto" w:fill="FAFAFA"/>
+        <w:jc w:val="left"/>
+        <w:rPr>
+          <w:rFonts w:ascii="Consolas" w:eastAsia="宋体" w:hAnsi="Consolas" w:cs="宋体"/>
+          <w:color w:val="000000"/>
+          <w:kern w:val="0"/>
+          <w:szCs w:val="21"/>
+        </w:rPr>
+      </w:pPr>
+      <w:r>
+        <w:rPr>
+          <w:rFonts w:ascii="Consolas" w:eastAsia="宋体" w:hAnsi="Consolas" w:cs="宋体"/>
+          <w:color w:val="000000"/>
+          <w:kern w:val="0"/>
+          <w:szCs w:val="21"/>
+        </w:rPr>
+        <w:t> </w:t>
+      </w:r>
+    </w:p>
+    <w:p>
+      <w:pPr>
+        <w:widowControl/>
+        <w:pBdr>
+          <w:top w:val="single" w:sz="4" w:space="1" w:color="auto"/>
+          <w:left w:val="single" w:sz="4" w:space="4" w:color="auto"/>
+          <w:bottom w:val="single" w:sz="4" w:space="1" w:color="auto"/>
+          <w:right w:val="single" w:sz="4" w:space="4" w:color="auto"/>
+        </w:pBdr>
+        <w:shd w:val="clear" w:color="auto" w:fill="FAFAFA"/>
+        <w:ind w:firstLine="420"/>
+        <w:jc w:val="left"/>
+        <w:rPr>
+          <w:rFonts w:ascii="Consolas" w:eastAsia="宋体" w:hAnsi="Consolas" w:cs="宋体"/>
+          <w:color w:val="000000"/>
+          <w:kern w:val="0"/>
+          <w:szCs w:val="21"/>
+        </w:rPr>
+      </w:pPr>
+      <w:r>
+        <w:rPr>
+          <w:rFonts w:ascii="inherit" w:eastAsia="宋体" w:hAnsi="inherit" w:cs="宋体"/>
+          <w:color w:val="002D7A"/>
+          <w:kern w:val="0"/>
+          <w:szCs w:val="21"/>
+        </w:rPr>
+        <w:t>gulp</w:t>
+      </w:r>
+      <w:r>
+        <w:rPr>
+          <w:rFonts w:ascii="inherit" w:eastAsia="宋体" w:hAnsi="inherit" w:cs="宋体"/>
+          <w:color w:val="333333"/>
+          <w:kern w:val="0"/>
+          <w:szCs w:val="21"/>
+        </w:rPr>
+        <w:t>.</w:t>
+      </w:r>
+      <w:r>
+        <w:rPr>
+          <w:rFonts w:ascii="inherit" w:eastAsia="宋体" w:hAnsi="inherit" w:cs="宋体"/>
+          <w:color w:val="004ED0"/>
+          <w:kern w:val="0"/>
+          <w:szCs w:val="21"/>
+        </w:rPr>
+        <w:t>task</w:t>
+      </w:r>
+      <w:r>
+        <w:rPr>
+          <w:rFonts w:ascii="inherit" w:eastAsia="宋体" w:hAnsi="inherit" w:cs="宋体"/>
+          <w:color w:val="333333"/>
+          <w:kern w:val="0"/>
+          <w:szCs w:val="21"/>
+        </w:rPr>
+        <w:t>(</w:t>
+      </w:r>
+      <w:r>
+        <w:rPr>
+          <w:rFonts w:ascii="inherit" w:eastAsia="宋体" w:hAnsi="inherit" w:cs="宋体"/>
+          <w:color w:val="D5C848"/>
+          <w:kern w:val="0"/>
+          <w:szCs w:val="21"/>
+        </w:rPr>
+        <w:t>'testHtmlmin'</w:t>
+      </w:r>
+      <w:r>
+        <w:rPr>
+          <w:rFonts w:ascii="inherit" w:eastAsia="宋体" w:hAnsi="inherit" w:cs="宋体"/>
+          <w:color w:val="333333"/>
+          <w:kern w:val="0"/>
+          <w:szCs w:val="21"/>
+        </w:rPr>
+        <w:t>,</w:t>
+      </w:r>
+      <w:r>
+        <w:rPr>
+          <w:rFonts w:ascii="inherit" w:eastAsia="宋体" w:hAnsi="inherit" w:cs="宋体"/>
+          <w:color w:val="006FE0"/>
+          <w:kern w:val="0"/>
+          <w:szCs w:val="21"/>
+        </w:rPr>
+        <w:t xml:space="preserve"> </w:t>
+      </w:r>
+      <w:r>
+        <w:rPr>
+          <w:rFonts w:ascii="inherit" w:eastAsia="宋体" w:hAnsi="inherit" w:cs="宋体"/>
+          <w:color w:val="158FEF"/>
+          <w:kern w:val="0"/>
+          <w:szCs w:val="21"/>
+        </w:rPr>
+        <w:t>function</w:t>
+      </w:r>
+      <w:r>
+        <w:rPr>
+          <w:rFonts w:ascii="inherit" w:eastAsia="宋体" w:hAnsi="inherit" w:cs="宋体"/>
+          <w:color w:val="006FE0"/>
+          <w:kern w:val="0"/>
+          <w:szCs w:val="21"/>
+        </w:rPr>
+        <w:t xml:space="preserve"> </w:t>
+      </w:r>
+      <w:r>
+        <w:rPr>
+          <w:rFonts w:ascii="inherit" w:eastAsia="宋体" w:hAnsi="inherit" w:cs="宋体"/>
+          <w:color w:val="333333"/>
+          <w:kern w:val="0"/>
+          <w:szCs w:val="21"/>
+        </w:rPr>
+        <w:t>()</w:t>
+      </w:r>
+      <w:r>
+        <w:rPr>
+          <w:rFonts w:ascii="inherit" w:eastAsia="宋体" w:hAnsi="inherit" w:cs="宋体"/>
+          <w:color w:val="006FE0"/>
+          <w:kern w:val="0"/>
+          <w:szCs w:val="21"/>
+        </w:rPr>
+        <w:t xml:space="preserve"> </w:t>
+      </w:r>
+      <w:r>
+        <w:rPr>
+          <w:rFonts w:ascii="inherit" w:eastAsia="宋体" w:hAnsi="inherit" w:cs="宋体"/>
+          <w:color w:val="333333"/>
+          <w:kern w:val="0"/>
+          <w:szCs w:val="21"/>
+        </w:rPr>
+        <w:t>{</w:t>
+      </w:r>
+    </w:p>
+    <w:p>
+      <w:pPr>
+        <w:widowControl/>
+        <w:pBdr>
+          <w:top w:val="single" w:sz="4" w:space="1" w:color="auto"/>
+          <w:left w:val="single" w:sz="4" w:space="4" w:color="auto"/>
+          <w:bottom w:val="single" w:sz="4" w:space="1" w:color="auto"/>
+          <w:right w:val="single" w:sz="4" w:space="4" w:color="auto"/>
+        </w:pBdr>
+        <w:shd w:val="clear" w:color="auto" w:fill="FAFAFA"/>
+        <w:ind w:firstLine="420"/>
+        <w:jc w:val="left"/>
+        <w:rPr>
+          <w:rFonts w:ascii="Consolas" w:eastAsia="宋体" w:hAnsi="Consolas" w:cs="宋体"/>
+          <w:color w:val="000000"/>
+          <w:kern w:val="0"/>
+          <w:szCs w:val="21"/>
+        </w:rPr>
+      </w:pPr>
+      <w:r>
+        <w:rPr>
+          <w:rFonts w:ascii="inherit" w:eastAsia="宋体" w:hAnsi="inherit" w:cs="宋体"/>
+          <w:color w:val="006FE0"/>
+          <w:kern w:val="0"/>
+          <w:szCs w:val="21"/>
+        </w:rPr>
+        <w:t>    </w:t>
+      </w:r>
+      <w:r>
+        <w:rPr>
+          <w:rFonts w:ascii="inherit" w:eastAsia="宋体" w:hAnsi="inherit" w:cs="宋体"/>
+          <w:color w:val="158FEF"/>
+          <w:kern w:val="0"/>
+          <w:szCs w:val="21"/>
+        </w:rPr>
+        <w:t>var</w:t>
+      </w:r>
+      <w:r>
+        <w:rPr>
+          <w:rFonts w:ascii="inherit" w:eastAsia="宋体" w:hAnsi="inherit" w:cs="宋体"/>
+          <w:color w:val="006FE0"/>
+          <w:kern w:val="0"/>
+          <w:szCs w:val="21"/>
+        </w:rPr>
+        <w:t xml:space="preserve"> </w:t>
+      </w:r>
+      <w:r>
+        <w:rPr>
+          <w:rFonts w:ascii="inherit" w:eastAsia="宋体" w:hAnsi="inherit" w:cs="宋体"/>
+          <w:color w:val="002D7A"/>
+          <w:kern w:val="0"/>
+          <w:szCs w:val="21"/>
+        </w:rPr>
+        <w:t>options</w:t>
+      </w:r>
+      <w:r>
+        <w:rPr>
+          <w:rFonts w:ascii="inherit" w:eastAsia="宋体" w:hAnsi="inherit" w:cs="宋体"/>
+          <w:color w:val="006FE0"/>
+          <w:kern w:val="0"/>
+          <w:szCs w:val="21"/>
+        </w:rPr>
+        <w:t xml:space="preserve"> = </w:t>
+      </w:r>
+      <w:r>
+        <w:rPr>
+          <w:rFonts w:ascii="inherit" w:eastAsia="宋体" w:hAnsi="inherit" w:cs="宋体"/>
+          <w:color w:val="333333"/>
+          <w:kern w:val="0"/>
+          <w:szCs w:val="21"/>
+        </w:rPr>
+        <w:t>{</w:t>
+      </w:r>
+    </w:p>
+    <w:p>
+      <w:pPr>
+        <w:widowControl/>
+        <w:pBdr>
+          <w:top w:val="single" w:sz="4" w:space="1" w:color="auto"/>
+          <w:left w:val="single" w:sz="4" w:space="4" w:color="auto"/>
+          <w:bottom w:val="single" w:sz="4" w:space="1" w:color="auto"/>
+          <w:right w:val="single" w:sz="4" w:space="4" w:color="auto"/>
+        </w:pBdr>
+        <w:shd w:val="clear" w:color="auto" w:fill="FAFAFA"/>
+        <w:ind w:firstLine="420"/>
+        <w:jc w:val="left"/>
+        <w:rPr>
+          <w:rFonts w:ascii="Consolas" w:eastAsia="宋体" w:hAnsi="Consolas" w:cs="宋体"/>
+          <w:color w:val="000000"/>
+          <w:kern w:val="0"/>
+          <w:szCs w:val="21"/>
+        </w:rPr>
+      </w:pPr>
+      <w:r>
+        <w:rPr>
+          <w:rFonts w:ascii="inherit" w:eastAsia="宋体" w:hAnsi="inherit" w:cs="宋体"/>
+          <w:color w:val="006FE0"/>
+          <w:kern w:val="0"/>
+          <w:szCs w:val="21"/>
+        </w:rPr>
+        <w:t>        </w:t>
+      </w:r>
+      <w:r>
+        <w:rPr>
+          <w:rFonts w:ascii="inherit" w:eastAsia="宋体" w:hAnsi="inherit" w:cs="宋体"/>
+          <w:color w:val="002D7A"/>
+          <w:kern w:val="0"/>
+          <w:szCs w:val="21"/>
+        </w:rPr>
+        <w:t>removeComments</w:t>
+      </w:r>
+      <w:r>
+        <w:rPr>
+          <w:rFonts w:ascii="inherit" w:eastAsia="宋体" w:hAnsi="inherit" w:cs="宋体"/>
+          <w:color w:val="006FE0"/>
+          <w:kern w:val="0"/>
+          <w:szCs w:val="21"/>
+        </w:rPr>
+        <w:t xml:space="preserve">: </w:t>
+      </w:r>
+      <w:r>
+        <w:rPr>
+          <w:rFonts w:ascii="inherit" w:eastAsia="宋体" w:hAnsi="inherit" w:cs="宋体"/>
+          <w:color w:val="158FEF"/>
+          <w:kern w:val="0"/>
+          <w:szCs w:val="21"/>
+        </w:rPr>
+        <w:t>true</w:t>
+      </w:r>
+      <w:r>
+        <w:rPr>
+          <w:rFonts w:ascii="inherit" w:eastAsia="宋体" w:hAnsi="inherit" w:cs="宋体"/>
+          <w:color w:val="333333"/>
+          <w:kern w:val="0"/>
+          <w:szCs w:val="21"/>
+        </w:rPr>
+        <w:t>,</w:t>
+      </w:r>
+      <w:r>
+        <w:rPr>
+          <w:rFonts w:ascii="inherit" w:eastAsia="宋体" w:hAnsi="inherit" w:cs="宋体"/>
+          <w:color w:val="62BD4B"/>
+          <w:kern w:val="0"/>
+          <w:szCs w:val="21"/>
+        </w:rPr>
+        <w:t>//</w:t>
+      </w:r>
+      <w:r>
+        <w:rPr>
+          <w:rFonts w:ascii="inherit" w:eastAsia="宋体" w:hAnsi="inherit" w:cs="宋体"/>
+          <w:color w:val="62BD4B"/>
+          <w:kern w:val="0"/>
+          <w:szCs w:val="21"/>
+        </w:rPr>
+        <w:t>清除</w:t>
+      </w:r>
+      <w:r>
+        <w:rPr>
+          <w:rFonts w:ascii="inherit" w:eastAsia="宋体" w:hAnsi="inherit" w:cs="宋体"/>
+          <w:color w:val="62BD4B"/>
+          <w:kern w:val="0"/>
+          <w:szCs w:val="21"/>
+        </w:rPr>
+        <w:t>HTML</w:t>
+      </w:r>
+      <w:r>
+        <w:rPr>
+          <w:rFonts w:ascii="inherit" w:eastAsia="宋体" w:hAnsi="inherit" w:cs="宋体"/>
+          <w:color w:val="62BD4B"/>
+          <w:kern w:val="0"/>
+          <w:szCs w:val="21"/>
+        </w:rPr>
+        <w:t>注释</w:t>
+      </w:r>
+    </w:p>
+    <w:p>
+      <w:pPr>
+        <w:widowControl/>
+        <w:pBdr>
+          <w:top w:val="single" w:sz="4" w:space="1" w:color="auto"/>
+          <w:left w:val="single" w:sz="4" w:space="4" w:color="auto"/>
+          <w:bottom w:val="single" w:sz="4" w:space="1" w:color="auto"/>
+          <w:right w:val="single" w:sz="4" w:space="4" w:color="auto"/>
+        </w:pBdr>
+        <w:shd w:val="clear" w:color="auto" w:fill="FAFAFA"/>
+        <w:ind w:firstLine="420"/>
+        <w:jc w:val="left"/>
+        <w:rPr>
+          <w:rFonts w:ascii="Consolas" w:eastAsia="宋体" w:hAnsi="Consolas" w:cs="宋体"/>
+          <w:color w:val="000000"/>
+          <w:kern w:val="0"/>
+          <w:szCs w:val="21"/>
+        </w:rPr>
+      </w:pPr>
+      <w:r>
+        <w:rPr>
+          <w:rFonts w:ascii="inherit" w:eastAsia="宋体" w:hAnsi="inherit" w:cs="宋体"/>
+          <w:color w:val="006FE0"/>
+          <w:kern w:val="0"/>
+          <w:szCs w:val="21"/>
+        </w:rPr>
+        <w:t>        </w:t>
+      </w:r>
+      <w:r>
+        <w:rPr>
+          <w:rFonts w:ascii="inherit" w:eastAsia="宋体" w:hAnsi="inherit" w:cs="宋体"/>
+          <w:color w:val="002D7A"/>
+          <w:kern w:val="0"/>
+          <w:szCs w:val="21"/>
+        </w:rPr>
+        <w:t>collapseWhitespace</w:t>
+      </w:r>
+      <w:r>
+        <w:rPr>
+          <w:rFonts w:ascii="inherit" w:eastAsia="宋体" w:hAnsi="inherit" w:cs="宋体"/>
+          <w:color w:val="006FE0"/>
+          <w:kern w:val="0"/>
+          <w:szCs w:val="21"/>
+        </w:rPr>
+        <w:t xml:space="preserve">: </w:t>
+      </w:r>
+      <w:r>
+        <w:rPr>
+          <w:rFonts w:ascii="inherit" w:eastAsia="宋体" w:hAnsi="inherit" w:cs="宋体"/>
+          <w:color w:val="158FEF"/>
+          <w:kern w:val="0"/>
+          <w:szCs w:val="21"/>
+        </w:rPr>
+        <w:t>true</w:t>
+      </w:r>
+      <w:r>
+        <w:rPr>
+          <w:rFonts w:ascii="inherit" w:eastAsia="宋体" w:hAnsi="inherit" w:cs="宋体"/>
+          <w:color w:val="333333"/>
+          <w:kern w:val="0"/>
+          <w:szCs w:val="21"/>
+        </w:rPr>
+        <w:t>,</w:t>
+      </w:r>
+      <w:r>
+        <w:rPr>
+          <w:rFonts w:ascii="inherit" w:eastAsia="宋体" w:hAnsi="inherit" w:cs="宋体"/>
+          <w:color w:val="62BD4B"/>
+          <w:kern w:val="0"/>
+          <w:szCs w:val="21"/>
+        </w:rPr>
+        <w:t>//</w:t>
+      </w:r>
+      <w:r>
+        <w:rPr>
+          <w:rFonts w:ascii="inherit" w:eastAsia="宋体" w:hAnsi="inherit" w:cs="宋体"/>
+          <w:color w:val="62BD4B"/>
+          <w:kern w:val="0"/>
+          <w:szCs w:val="21"/>
+        </w:rPr>
+        <w:t>压缩</w:t>
+      </w:r>
+      <w:r>
+        <w:rPr>
+          <w:rFonts w:ascii="inherit" w:eastAsia="宋体" w:hAnsi="inherit" w:cs="宋体"/>
+          <w:color w:val="62BD4B"/>
+          <w:kern w:val="0"/>
+          <w:szCs w:val="21"/>
+        </w:rPr>
+        <w:t>HTML</w:t>
+      </w:r>
+    </w:p>
+    <w:p>
+      <w:pPr>
+        <w:widowControl/>
+        <w:pBdr>
+          <w:top w:val="single" w:sz="4" w:space="1" w:color="auto"/>
+          <w:left w:val="single" w:sz="4" w:space="4" w:color="auto"/>
+          <w:bottom w:val="single" w:sz="4" w:space="1" w:color="auto"/>
+          <w:right w:val="single" w:sz="4" w:space="4" w:color="auto"/>
+        </w:pBdr>
+        <w:shd w:val="clear" w:color="auto" w:fill="FAFAFA"/>
+        <w:ind w:firstLine="420"/>
+        <w:jc w:val="left"/>
+        <w:rPr>
+          <w:rFonts w:ascii="Consolas" w:eastAsia="宋体" w:hAnsi="Consolas" w:cs="宋体"/>
+          <w:color w:val="000000"/>
+          <w:kern w:val="0"/>
+          <w:szCs w:val="21"/>
+        </w:rPr>
+      </w:pPr>
+      <w:r>
+        <w:rPr>
+          <w:rFonts w:ascii="inherit" w:eastAsia="宋体" w:hAnsi="inherit" w:cs="宋体"/>
+          <w:color w:val="006FE0"/>
+          <w:kern w:val="0"/>
+          <w:szCs w:val="21"/>
+        </w:rPr>
+        <w:t>        </w:t>
+      </w:r>
+      <w:r>
+        <w:rPr>
+          <w:rFonts w:ascii="inherit" w:eastAsia="宋体" w:hAnsi="inherit" w:cs="宋体"/>
+          <w:color w:val="002D7A"/>
+          <w:kern w:val="0"/>
+          <w:szCs w:val="21"/>
+        </w:rPr>
+        <w:t>collapseBooleanAttributes</w:t>
+      </w:r>
+      <w:r>
+        <w:rPr>
+          <w:rFonts w:ascii="inherit" w:eastAsia="宋体" w:hAnsi="inherit" w:cs="宋体"/>
+          <w:color w:val="006FE0"/>
+          <w:kern w:val="0"/>
+          <w:szCs w:val="21"/>
+        </w:rPr>
+        <w:t xml:space="preserve">: </w:t>
+      </w:r>
+      <w:r>
+        <w:rPr>
+          <w:rFonts w:ascii="inherit" w:eastAsia="宋体" w:hAnsi="inherit" w:cs="宋体"/>
+          <w:color w:val="158FEF"/>
+          <w:kern w:val="0"/>
+          <w:szCs w:val="21"/>
+        </w:rPr>
+        <w:t>true</w:t>
+      </w:r>
+      <w:r>
+        <w:rPr>
+          <w:rFonts w:ascii="inherit" w:eastAsia="宋体" w:hAnsi="inherit" w:cs="宋体"/>
+          <w:color w:val="333333"/>
+          <w:kern w:val="0"/>
+          <w:szCs w:val="21"/>
+        </w:rPr>
+        <w:t>,</w:t>
+      </w:r>
+      <w:r>
+        <w:rPr>
+          <w:rFonts w:ascii="inherit" w:eastAsia="宋体" w:hAnsi="inherit" w:cs="宋体"/>
+          <w:color w:val="62BD4B"/>
+          <w:kern w:val="0"/>
+          <w:szCs w:val="21"/>
+        </w:rPr>
+        <w:t>//</w:t>
+      </w:r>
+      <w:r>
+        <w:rPr>
+          <w:rFonts w:ascii="inherit" w:eastAsia="宋体" w:hAnsi="inherit" w:cs="宋体"/>
+          <w:color w:val="62BD4B"/>
+          <w:kern w:val="0"/>
+          <w:szCs w:val="21"/>
+        </w:rPr>
+        <w:t>省略布尔属性的值</w:t>
+      </w:r>
+      <w:r>
+        <w:rPr>
+          <w:rFonts w:ascii="inherit" w:eastAsia="宋体" w:hAnsi="inherit" w:cs="宋体"/>
+          <w:color w:val="62BD4B"/>
+          <w:kern w:val="0"/>
+          <w:szCs w:val="21"/>
+        </w:rPr>
+        <w:t xml:space="preserve"> &lt;input checked="true"/&gt; ==&gt; &lt;input /&gt;</w:t>
+      </w:r>
+    </w:p>
+    <w:p>
+      <w:pPr>
+        <w:widowControl/>
+        <w:pBdr>
+          <w:top w:val="single" w:sz="4" w:space="1" w:color="auto"/>
+          <w:left w:val="single" w:sz="4" w:space="4" w:color="auto"/>
+          <w:bottom w:val="single" w:sz="4" w:space="1" w:color="auto"/>
+          <w:right w:val="single" w:sz="4" w:space="4" w:color="auto"/>
+        </w:pBdr>
+        <w:shd w:val="clear" w:color="auto" w:fill="FAFAFA"/>
+        <w:ind w:firstLine="420"/>
+        <w:jc w:val="left"/>
+        <w:rPr>
+          <w:rFonts w:ascii="Consolas" w:eastAsia="宋体" w:hAnsi="Consolas" w:cs="宋体"/>
+          <w:color w:val="000000"/>
+          <w:kern w:val="0"/>
+          <w:szCs w:val="21"/>
+        </w:rPr>
+      </w:pPr>
+      <w:r>
+        <w:rPr>
+          <w:rFonts w:ascii="inherit" w:eastAsia="宋体" w:hAnsi="inherit" w:cs="宋体"/>
+          <w:color w:val="006FE0"/>
+          <w:kern w:val="0"/>
+          <w:szCs w:val="21"/>
+        </w:rPr>
+        <w:t>        </w:t>
+      </w:r>
+      <w:r>
+        <w:rPr>
+          <w:rFonts w:ascii="inherit" w:eastAsia="宋体" w:hAnsi="inherit" w:cs="宋体"/>
+          <w:color w:val="002D7A"/>
+          <w:kern w:val="0"/>
+          <w:szCs w:val="21"/>
+        </w:rPr>
+        <w:t>removeEmptyAttributes</w:t>
+      </w:r>
+      <w:r>
+        <w:rPr>
+          <w:rFonts w:ascii="inherit" w:eastAsia="宋体" w:hAnsi="inherit" w:cs="宋体"/>
+          <w:color w:val="006FE0"/>
+          <w:kern w:val="0"/>
+          <w:szCs w:val="21"/>
+        </w:rPr>
+        <w:t xml:space="preserve">: </w:t>
+      </w:r>
+      <w:r>
+        <w:rPr>
+          <w:rFonts w:ascii="inherit" w:eastAsia="宋体" w:hAnsi="inherit" w:cs="宋体"/>
+          <w:color w:val="158FEF"/>
+          <w:kern w:val="0"/>
+          <w:szCs w:val="21"/>
+        </w:rPr>
+        <w:t>true</w:t>
+      </w:r>
+      <w:r>
+        <w:rPr>
+          <w:rFonts w:ascii="inherit" w:eastAsia="宋体" w:hAnsi="inherit" w:cs="宋体"/>
+          <w:color w:val="333333"/>
+          <w:kern w:val="0"/>
+          <w:szCs w:val="21"/>
+        </w:rPr>
+        <w:t>,</w:t>
+      </w:r>
+      <w:r>
+        <w:rPr>
+          <w:rFonts w:ascii="inherit" w:eastAsia="宋体" w:hAnsi="inherit" w:cs="宋体"/>
+          <w:color w:val="62BD4B"/>
+          <w:kern w:val="0"/>
+          <w:szCs w:val="21"/>
+        </w:rPr>
+        <w:t>//</w:t>
+      </w:r>
+      <w:r>
+        <w:rPr>
+          <w:rFonts w:ascii="inherit" w:eastAsia="宋体" w:hAnsi="inherit" w:cs="宋体"/>
+          <w:color w:val="62BD4B"/>
+          <w:kern w:val="0"/>
+          <w:szCs w:val="21"/>
+        </w:rPr>
+        <w:t>删除所有空格作属性值</w:t>
+      </w:r>
+      <w:r>
+        <w:rPr>
+          <w:rFonts w:ascii="inherit" w:eastAsia="宋体" w:hAnsi="inherit" w:cs="宋体"/>
+          <w:color w:val="62BD4B"/>
+          <w:kern w:val="0"/>
+          <w:szCs w:val="21"/>
+        </w:rPr>
+        <w:t xml:space="preserve"> &lt;input id="" /&gt; ==&gt; &lt;input /&gt;</w:t>
+      </w:r>
+    </w:p>
+    <w:p>
+      <w:pPr>
+        <w:widowControl/>
+        <w:pBdr>
+          <w:top w:val="single" w:sz="4" w:space="1" w:color="auto"/>
+          <w:left w:val="single" w:sz="4" w:space="4" w:color="auto"/>
+          <w:bottom w:val="single" w:sz="4" w:space="1" w:color="auto"/>
+          <w:right w:val="single" w:sz="4" w:space="4" w:color="auto"/>
+        </w:pBdr>
+        <w:shd w:val="clear" w:color="auto" w:fill="FAFAFA"/>
+        <w:ind w:firstLine="420"/>
+        <w:jc w:val="left"/>
+        <w:rPr>
+          <w:rFonts w:ascii="Consolas" w:eastAsia="宋体" w:hAnsi="Consolas" w:cs="宋体"/>
+          <w:color w:val="000000"/>
+          <w:kern w:val="0"/>
+          <w:szCs w:val="21"/>
+        </w:rPr>
+      </w:pPr>
+      <w:r>
+        <w:rPr>
+          <w:rFonts w:ascii="inherit" w:eastAsia="宋体" w:hAnsi="inherit" w:cs="宋体"/>
+          <w:color w:val="006FE0"/>
+          <w:kern w:val="0"/>
+          <w:szCs w:val="21"/>
+        </w:rPr>
+        <w:t>        </w:t>
+      </w:r>
+      <w:r>
+        <w:rPr>
+          <w:rFonts w:ascii="inherit" w:eastAsia="宋体" w:hAnsi="inherit" w:cs="宋体"/>
+          <w:color w:val="002D7A"/>
+          <w:kern w:val="0"/>
+          <w:szCs w:val="21"/>
+        </w:rPr>
+        <w:t>removeScriptTypeAttributes</w:t>
+      </w:r>
+      <w:r>
+        <w:rPr>
+          <w:rFonts w:ascii="inherit" w:eastAsia="宋体" w:hAnsi="inherit" w:cs="宋体"/>
+          <w:color w:val="006FE0"/>
+          <w:kern w:val="0"/>
+          <w:szCs w:val="21"/>
+        </w:rPr>
+        <w:t xml:space="preserve">: </w:t>
+      </w:r>
+      <w:r>
+        <w:rPr>
+          <w:rFonts w:ascii="inherit" w:eastAsia="宋体" w:hAnsi="inherit" w:cs="宋体"/>
+          <w:color w:val="158FEF"/>
+          <w:kern w:val="0"/>
+          <w:szCs w:val="21"/>
+        </w:rPr>
+        <w:t>true</w:t>
+      </w:r>
+      <w:r>
+        <w:rPr>
+          <w:rFonts w:ascii="inherit" w:eastAsia="宋体" w:hAnsi="inherit" w:cs="宋体"/>
+          <w:color w:val="333333"/>
+          <w:kern w:val="0"/>
+          <w:szCs w:val="21"/>
+        </w:rPr>
+        <w:t>,</w:t>
+      </w:r>
+      <w:r>
+        <w:rPr>
+          <w:rFonts w:ascii="inherit" w:eastAsia="宋体" w:hAnsi="inherit" w:cs="宋体"/>
+          <w:color w:val="62BD4B"/>
+          <w:kern w:val="0"/>
+          <w:szCs w:val="21"/>
+        </w:rPr>
+        <w:t>//</w:t>
+      </w:r>
+      <w:r>
+        <w:rPr>
+          <w:rFonts w:ascii="inherit" w:eastAsia="宋体" w:hAnsi="inherit" w:cs="宋体"/>
+          <w:color w:val="62BD4B"/>
+          <w:kern w:val="0"/>
+          <w:szCs w:val="21"/>
+        </w:rPr>
+        <w:t>删除</w:t>
+      </w:r>
+      <w:r>
+        <w:rPr>
+          <w:rFonts w:ascii="inherit" w:eastAsia="宋体" w:hAnsi="inherit" w:cs="宋体"/>
+          <w:color w:val="62BD4B"/>
+          <w:kern w:val="0"/>
+          <w:szCs w:val="21"/>
+        </w:rPr>
+        <w:t>&lt;script&gt;</w:t>
+      </w:r>
+      <w:r>
+        <w:rPr>
+          <w:rFonts w:ascii="inherit" w:eastAsia="宋体" w:hAnsi="inherit" w:cs="宋体"/>
+          <w:color w:val="62BD4B"/>
+          <w:kern w:val="0"/>
+          <w:szCs w:val="21"/>
+        </w:rPr>
+        <w:t>的</w:t>
+      </w:r>
+      <w:r>
+        <w:rPr>
+          <w:rFonts w:ascii="inherit" w:eastAsia="宋体" w:hAnsi="inherit" w:cs="宋体"/>
+          <w:color w:val="62BD4B"/>
+          <w:kern w:val="0"/>
+          <w:szCs w:val="21"/>
+        </w:rPr>
+        <w:t>type="text/javascript"</w:t>
+      </w:r>
+    </w:p>
+    <w:p>
+      <w:pPr>
+        <w:widowControl/>
+        <w:pBdr>
+          <w:top w:val="single" w:sz="4" w:space="1" w:color="auto"/>
+          <w:left w:val="single" w:sz="4" w:space="4" w:color="auto"/>
+          <w:bottom w:val="single" w:sz="4" w:space="1" w:color="auto"/>
+          <w:right w:val="single" w:sz="4" w:space="4" w:color="auto"/>
+        </w:pBdr>
+        <w:shd w:val="clear" w:color="auto" w:fill="FAFAFA"/>
+        <w:ind w:firstLine="420"/>
+        <w:jc w:val="left"/>
+        <w:rPr>
+          <w:rFonts w:ascii="Consolas" w:eastAsia="宋体" w:hAnsi="Consolas" w:cs="宋体"/>
+          <w:color w:val="000000"/>
+          <w:kern w:val="0"/>
+          <w:szCs w:val="21"/>
+        </w:rPr>
+      </w:pPr>
+      <w:r>
+        <w:rPr>
+          <w:rFonts w:ascii="inherit" w:eastAsia="宋体" w:hAnsi="inherit" w:cs="宋体"/>
+          <w:color w:val="006FE0"/>
+          <w:kern w:val="0"/>
+          <w:szCs w:val="21"/>
+        </w:rPr>
+        <w:t>        </w:t>
+      </w:r>
+      <w:r>
+        <w:rPr>
+          <w:rFonts w:ascii="inherit" w:eastAsia="宋体" w:hAnsi="inherit" w:cs="宋体"/>
+          <w:color w:val="002D7A"/>
+          <w:kern w:val="0"/>
+          <w:szCs w:val="21"/>
+        </w:rPr>
+        <w:t>removeStyleLinkTypeAttributes</w:t>
+      </w:r>
+      <w:r>
+        <w:rPr>
+          <w:rFonts w:ascii="inherit" w:eastAsia="宋体" w:hAnsi="inherit" w:cs="宋体"/>
+          <w:color w:val="006FE0"/>
+          <w:kern w:val="0"/>
+          <w:szCs w:val="21"/>
+        </w:rPr>
+        <w:t xml:space="preserve">: </w:t>
+      </w:r>
+      <w:r>
+        <w:rPr>
+          <w:rFonts w:ascii="inherit" w:eastAsia="宋体" w:hAnsi="inherit" w:cs="宋体"/>
+          <w:color w:val="158FEF"/>
+          <w:kern w:val="0"/>
+          <w:szCs w:val="21"/>
+        </w:rPr>
+        <w:t>true</w:t>
+      </w:r>
+      <w:r>
+        <w:rPr>
+          <w:rFonts w:ascii="inherit" w:eastAsia="宋体" w:hAnsi="inherit" w:cs="宋体"/>
+          <w:color w:val="333333"/>
+          <w:kern w:val="0"/>
+          <w:szCs w:val="21"/>
+        </w:rPr>
+        <w:t>,</w:t>
+      </w:r>
+      <w:r>
+        <w:rPr>
+          <w:rFonts w:ascii="inherit" w:eastAsia="宋体" w:hAnsi="inherit" w:cs="宋体"/>
+          <w:color w:val="62BD4B"/>
+          <w:kern w:val="0"/>
+          <w:szCs w:val="21"/>
+        </w:rPr>
+        <w:t>//</w:t>
+      </w:r>
+      <w:r>
+        <w:rPr>
+          <w:rFonts w:ascii="inherit" w:eastAsia="宋体" w:hAnsi="inherit" w:cs="宋体"/>
+          <w:color w:val="62BD4B"/>
+          <w:kern w:val="0"/>
+          <w:szCs w:val="21"/>
+        </w:rPr>
+        <w:t>删除</w:t>
+      </w:r>
+      <w:r>
+        <w:rPr>
+          <w:rFonts w:ascii="inherit" w:eastAsia="宋体" w:hAnsi="inherit" w:cs="宋体"/>
+          <w:color w:val="62BD4B"/>
+          <w:kern w:val="0"/>
+          <w:szCs w:val="21"/>
+        </w:rPr>
+        <w:t>&lt;style&gt;</w:t>
+      </w:r>
+      <w:r>
+        <w:rPr>
+          <w:rFonts w:ascii="inherit" w:eastAsia="宋体" w:hAnsi="inherit" w:cs="宋体"/>
+          <w:color w:val="62BD4B"/>
+          <w:kern w:val="0"/>
+          <w:szCs w:val="21"/>
+        </w:rPr>
+        <w:t>和</w:t>
+      </w:r>
+      <w:r>
+        <w:rPr>
+          <w:rFonts w:ascii="inherit" w:eastAsia="宋体" w:hAnsi="inherit" w:cs="宋体"/>
+          <w:color w:val="62BD4B"/>
+          <w:kern w:val="0"/>
+          <w:szCs w:val="21"/>
+        </w:rPr>
+        <w:t>&lt;link&gt;</w:t>
+      </w:r>
+      <w:r>
+        <w:rPr>
+          <w:rFonts w:ascii="inherit" w:eastAsia="宋体" w:hAnsi="inherit" w:cs="宋体"/>
+          <w:color w:val="62BD4B"/>
+          <w:kern w:val="0"/>
+          <w:szCs w:val="21"/>
+        </w:rPr>
+        <w:t>的</w:t>
+      </w:r>
+      <w:r>
+        <w:rPr>
+          <w:rFonts w:ascii="inherit" w:eastAsia="宋体" w:hAnsi="inherit" w:cs="宋体"/>
+          <w:color w:val="62BD4B"/>
+          <w:kern w:val="0"/>
+          <w:szCs w:val="21"/>
+        </w:rPr>
+        <w:t>type="text/css"</w:t>
+      </w:r>
+    </w:p>
+    <w:p>
+      <w:pPr>
+        <w:widowControl/>
+        <w:pBdr>
+          <w:top w:val="single" w:sz="4" w:space="1" w:color="auto"/>
+          <w:left w:val="single" w:sz="4" w:space="4" w:color="auto"/>
+          <w:bottom w:val="single" w:sz="4" w:space="1" w:color="auto"/>
+          <w:right w:val="single" w:sz="4" w:space="4" w:color="auto"/>
+        </w:pBdr>
+        <w:shd w:val="clear" w:color="auto" w:fill="FAFAFA"/>
+        <w:ind w:firstLine="420"/>
+        <w:jc w:val="left"/>
+        <w:rPr>
+          <w:rFonts w:ascii="Consolas" w:eastAsia="宋体" w:hAnsi="Consolas" w:cs="宋体"/>
+          <w:color w:val="000000"/>
+          <w:kern w:val="0"/>
+          <w:szCs w:val="21"/>
+        </w:rPr>
+      </w:pPr>
+      <w:r>
+        <w:rPr>
+          <w:rFonts w:ascii="inherit" w:eastAsia="宋体" w:hAnsi="inherit" w:cs="宋体"/>
+          <w:color w:val="006FE0"/>
+          <w:kern w:val="0"/>
+          <w:szCs w:val="21"/>
+        </w:rPr>
+        <w:t>        </w:t>
+      </w:r>
+      <w:r>
+        <w:rPr>
+          <w:rFonts w:ascii="inherit" w:eastAsia="宋体" w:hAnsi="inherit" w:cs="宋体"/>
+          <w:color w:val="002D7A"/>
+          <w:kern w:val="0"/>
+          <w:szCs w:val="21"/>
+        </w:rPr>
+        <w:t>minifyJS</w:t>
+      </w:r>
+      <w:r>
+        <w:rPr>
+          <w:rFonts w:ascii="inherit" w:eastAsia="宋体" w:hAnsi="inherit" w:cs="宋体"/>
+          <w:color w:val="006FE0"/>
+          <w:kern w:val="0"/>
+          <w:szCs w:val="21"/>
+        </w:rPr>
+        <w:t xml:space="preserve">: </w:t>
+      </w:r>
+      <w:r>
+        <w:rPr>
+          <w:rFonts w:ascii="inherit" w:eastAsia="宋体" w:hAnsi="inherit" w:cs="宋体"/>
+          <w:color w:val="158FEF"/>
+          <w:kern w:val="0"/>
+          <w:szCs w:val="21"/>
+        </w:rPr>
+        <w:t>true</w:t>
+      </w:r>
+      <w:r>
+        <w:rPr>
+          <w:rFonts w:ascii="inherit" w:eastAsia="宋体" w:hAnsi="inherit" w:cs="宋体"/>
+          <w:color w:val="333333"/>
+          <w:kern w:val="0"/>
+          <w:szCs w:val="21"/>
+        </w:rPr>
+        <w:t>,</w:t>
+      </w:r>
+      <w:r>
+        <w:rPr>
+          <w:rFonts w:ascii="inherit" w:eastAsia="宋体" w:hAnsi="inherit" w:cs="宋体"/>
+          <w:color w:val="62BD4B"/>
+          <w:kern w:val="0"/>
+          <w:szCs w:val="21"/>
+        </w:rPr>
+        <w:t>//</w:t>
+      </w:r>
+      <w:r>
+        <w:rPr>
+          <w:rFonts w:ascii="inherit" w:eastAsia="宋体" w:hAnsi="inherit" w:cs="宋体"/>
+          <w:color w:val="62BD4B"/>
+          <w:kern w:val="0"/>
+          <w:szCs w:val="21"/>
+        </w:rPr>
+        <w:t>压缩页面</w:t>
+      </w:r>
+      <w:r>
+        <w:rPr>
+          <w:rFonts w:ascii="inherit" w:eastAsia="宋体" w:hAnsi="inherit" w:cs="宋体"/>
+          <w:color w:val="62BD4B"/>
+          <w:kern w:val="0"/>
+          <w:szCs w:val="21"/>
+        </w:rPr>
+        <w:t>JS</w:t>
+      </w:r>
+    </w:p>
+    <w:p>
+      <w:pPr>
+        <w:widowControl/>
+        <w:pBdr>
+          <w:top w:val="single" w:sz="4" w:space="1" w:color="auto"/>
+          <w:left w:val="single" w:sz="4" w:space="4" w:color="auto"/>
+          <w:bottom w:val="single" w:sz="4" w:space="1" w:color="auto"/>
+          <w:right w:val="single" w:sz="4" w:space="4" w:color="auto"/>
+        </w:pBdr>
+        <w:shd w:val="clear" w:color="auto" w:fill="FAFAFA"/>
+        <w:ind w:firstLine="420"/>
+        <w:jc w:val="left"/>
+        <w:rPr>
+          <w:rFonts w:ascii="Consolas" w:eastAsia="宋体" w:hAnsi="Consolas" w:cs="宋体"/>
+          <w:color w:val="000000"/>
+          <w:kern w:val="0"/>
+          <w:szCs w:val="21"/>
+        </w:rPr>
+      </w:pPr>
+      <w:r>
+        <w:rPr>
+          <w:rFonts w:ascii="inherit" w:eastAsia="宋体" w:hAnsi="inherit" w:cs="宋体"/>
+          <w:color w:val="006FE0"/>
+          <w:kern w:val="0"/>
+          <w:szCs w:val="21"/>
+        </w:rPr>
+        <w:t>        </w:t>
+      </w:r>
+      <w:r>
+        <w:rPr>
+          <w:rFonts w:ascii="inherit" w:eastAsia="宋体" w:hAnsi="inherit" w:cs="宋体"/>
+          <w:color w:val="002D7A"/>
+          <w:kern w:val="0"/>
+          <w:szCs w:val="21"/>
+        </w:rPr>
+        <w:t>minifyCSS</w:t>
+      </w:r>
+      <w:r>
+        <w:rPr>
+          <w:rFonts w:ascii="inherit" w:eastAsia="宋体" w:hAnsi="inherit" w:cs="宋体"/>
+          <w:color w:val="006FE0"/>
+          <w:kern w:val="0"/>
+          <w:szCs w:val="21"/>
+        </w:rPr>
+        <w:t xml:space="preserve">: </w:t>
+      </w:r>
+      <w:r>
+        <w:rPr>
+          <w:rFonts w:ascii="inherit" w:eastAsia="宋体" w:hAnsi="inherit" w:cs="宋体"/>
+          <w:color w:val="158FEF"/>
+          <w:kern w:val="0"/>
+          <w:szCs w:val="21"/>
+        </w:rPr>
+        <w:t>true</w:t>
+      </w:r>
+      <w:r>
+        <w:rPr>
+          <w:rFonts w:ascii="inherit" w:eastAsia="宋体" w:hAnsi="inherit" w:cs="宋体"/>
+          <w:color w:val="62BD4B"/>
+          <w:kern w:val="0"/>
+          <w:szCs w:val="21"/>
+        </w:rPr>
+        <w:t>//</w:t>
+      </w:r>
+      <w:r>
+        <w:rPr>
+          <w:rFonts w:ascii="inherit" w:eastAsia="宋体" w:hAnsi="inherit" w:cs="宋体"/>
+          <w:color w:val="62BD4B"/>
+          <w:kern w:val="0"/>
+          <w:szCs w:val="21"/>
+        </w:rPr>
+        <w:t>压缩页面</w:t>
+      </w:r>
+      <w:r>
+        <w:rPr>
+          <w:rFonts w:ascii="inherit" w:eastAsia="宋体" w:hAnsi="inherit" w:cs="宋体"/>
+          <w:color w:val="62BD4B"/>
+          <w:kern w:val="0"/>
+          <w:szCs w:val="21"/>
+        </w:rPr>
+        <w:t>CSS</w:t>
+      </w:r>
+    </w:p>
+    <w:p>
+      <w:pPr>
+        <w:widowControl/>
+        <w:pBdr>
+          <w:top w:val="single" w:sz="4" w:space="1" w:color="auto"/>
+          <w:left w:val="single" w:sz="4" w:space="4" w:color="auto"/>
+          <w:bottom w:val="single" w:sz="4" w:space="1" w:color="auto"/>
+          <w:right w:val="single" w:sz="4" w:space="4" w:color="auto"/>
+        </w:pBdr>
+        <w:shd w:val="clear" w:color="auto" w:fill="FAFAFA"/>
+        <w:ind w:firstLine="420"/>
+        <w:jc w:val="left"/>
+        <w:rPr>
+          <w:rFonts w:ascii="Consolas" w:eastAsia="宋体" w:hAnsi="Consolas" w:cs="宋体"/>
+          <w:color w:val="000000"/>
+          <w:kern w:val="0"/>
+          <w:szCs w:val="21"/>
+        </w:rPr>
+      </w:pPr>
+      <w:r>
+        <w:rPr>
+          <w:rFonts w:ascii="inherit" w:eastAsia="宋体" w:hAnsi="inherit" w:cs="宋体"/>
+          <w:color w:val="006FE0"/>
+          <w:kern w:val="0"/>
+          <w:szCs w:val="21"/>
+        </w:rPr>
+        <w:t>    </w:t>
+      </w:r>
+      <w:r>
+        <w:rPr>
+          <w:rFonts w:ascii="inherit" w:eastAsia="宋体" w:hAnsi="inherit" w:cs="宋体"/>
+          <w:color w:val="333333"/>
+          <w:kern w:val="0"/>
+          <w:szCs w:val="21"/>
+        </w:rPr>
+        <w:t>};</w:t>
+      </w:r>
+    </w:p>
+    <w:p>
+      <w:pPr>
+        <w:widowControl/>
+        <w:pBdr>
+          <w:top w:val="single" w:sz="4" w:space="1" w:color="auto"/>
+          <w:left w:val="single" w:sz="4" w:space="4" w:color="auto"/>
+          <w:bottom w:val="single" w:sz="4" w:space="1" w:color="auto"/>
+          <w:right w:val="single" w:sz="4" w:space="4" w:color="auto"/>
+        </w:pBdr>
+        <w:shd w:val="clear" w:color="auto" w:fill="FAFAFA"/>
+        <w:ind w:firstLine="420"/>
+        <w:jc w:val="left"/>
+        <w:rPr>
+          <w:rFonts w:ascii="Consolas" w:eastAsia="宋体" w:hAnsi="Consolas" w:cs="宋体"/>
+          <w:color w:val="000000"/>
+          <w:kern w:val="0"/>
+          <w:szCs w:val="21"/>
+        </w:rPr>
+      </w:pPr>
+      <w:r>
+        <w:rPr>
+          <w:rFonts w:ascii="inherit" w:eastAsia="宋体" w:hAnsi="inherit" w:cs="宋体"/>
+          <w:color w:val="006FE0"/>
+          <w:kern w:val="0"/>
+          <w:szCs w:val="21"/>
+        </w:rPr>
+        <w:t>    </w:t>
+      </w:r>
+      <w:r>
+        <w:rPr>
+          <w:rFonts w:ascii="inherit" w:eastAsia="宋体" w:hAnsi="inherit" w:cs="宋体"/>
+          <w:color w:val="002D7A"/>
+          <w:kern w:val="0"/>
+          <w:szCs w:val="21"/>
+        </w:rPr>
+        <w:t>gulp</w:t>
+      </w:r>
+      <w:r>
+        <w:rPr>
+          <w:rFonts w:ascii="inherit" w:eastAsia="宋体" w:hAnsi="inherit" w:cs="宋体"/>
+          <w:color w:val="333333"/>
+          <w:kern w:val="0"/>
+          <w:szCs w:val="21"/>
+        </w:rPr>
+        <w:t>.</w:t>
+      </w:r>
+      <w:r>
+        <w:rPr>
+          <w:rFonts w:ascii="inherit" w:eastAsia="宋体" w:hAnsi="inherit" w:cs="宋体"/>
+          <w:color w:val="004ED0"/>
+          <w:kern w:val="0"/>
+          <w:szCs w:val="21"/>
+        </w:rPr>
+        <w:t>src</w:t>
+      </w:r>
+      <w:r>
+        <w:rPr>
+          <w:rFonts w:ascii="inherit" w:eastAsia="宋体" w:hAnsi="inherit" w:cs="宋体"/>
+          <w:color w:val="333333"/>
+          <w:kern w:val="0"/>
+          <w:szCs w:val="21"/>
+        </w:rPr>
+        <w:t>(</w:t>
+      </w:r>
+      <w:r>
+        <w:rPr>
+          <w:rFonts w:ascii="inherit" w:eastAsia="宋体" w:hAnsi="inherit" w:cs="宋体"/>
+          <w:color w:val="D5C848"/>
+          <w:kern w:val="0"/>
+          <w:szCs w:val="21"/>
+        </w:rPr>
+        <w:t>'src/html/*.html'</w:t>
+      </w:r>
+      <w:r>
+        <w:rPr>
+          <w:rFonts w:ascii="inherit" w:eastAsia="宋体" w:hAnsi="inherit" w:cs="宋体"/>
+          <w:color w:val="333333"/>
+          <w:kern w:val="0"/>
+          <w:szCs w:val="21"/>
+        </w:rPr>
+        <w:t>)</w:t>
+      </w:r>
+    </w:p>
+    <w:p>
+      <w:pPr>
+        <w:widowControl/>
+        <w:pBdr>
+          <w:top w:val="single" w:sz="4" w:space="1" w:color="auto"/>
+          <w:left w:val="single" w:sz="4" w:space="4" w:color="auto"/>
+          <w:bottom w:val="single" w:sz="4" w:space="1" w:color="auto"/>
+          <w:right w:val="single" w:sz="4" w:space="4" w:color="auto"/>
+        </w:pBdr>
+        <w:shd w:val="clear" w:color="auto" w:fill="FAFAFA"/>
+        <w:ind w:firstLine="420"/>
+        <w:jc w:val="left"/>
+        <w:rPr>
+          <w:rFonts w:ascii="Consolas" w:eastAsia="宋体" w:hAnsi="Consolas" w:cs="宋体"/>
+          <w:color w:val="000000"/>
+          <w:kern w:val="0"/>
+          <w:szCs w:val="21"/>
+        </w:rPr>
+      </w:pPr>
+      <w:r>
+        <w:rPr>
+          <w:rFonts w:ascii="inherit" w:eastAsia="宋体" w:hAnsi="inherit" w:cs="宋体"/>
+          <w:color w:val="006FE0"/>
+          <w:kern w:val="0"/>
+          <w:szCs w:val="21"/>
+        </w:rPr>
+        <w:t>        </w:t>
+      </w:r>
+      <w:r>
+        <w:rPr>
+          <w:rFonts w:ascii="inherit" w:eastAsia="宋体" w:hAnsi="inherit" w:cs="宋体"/>
+          <w:color w:val="333333"/>
+          <w:kern w:val="0"/>
+          <w:szCs w:val="21"/>
+        </w:rPr>
+        <w:t>.</w:t>
+      </w:r>
+      <w:r>
+        <w:rPr>
+          <w:rFonts w:ascii="inherit" w:eastAsia="宋体" w:hAnsi="inherit" w:cs="宋体"/>
+          <w:color w:val="004ED0"/>
+          <w:kern w:val="0"/>
+          <w:szCs w:val="21"/>
+        </w:rPr>
+        <w:t>pipe</w:t>
+      </w:r>
+      <w:r>
+        <w:rPr>
+          <w:rFonts w:ascii="inherit" w:eastAsia="宋体" w:hAnsi="inherit" w:cs="宋体"/>
+          <w:color w:val="333333"/>
+          <w:kern w:val="0"/>
+          <w:szCs w:val="21"/>
+        </w:rPr>
+        <w:t>(</w:t>
+      </w:r>
+      <w:r>
+        <w:rPr>
+          <w:rFonts w:ascii="inherit" w:eastAsia="宋体" w:hAnsi="inherit" w:cs="宋体"/>
+          <w:color w:val="004ED0"/>
+          <w:kern w:val="0"/>
+          <w:szCs w:val="21"/>
+        </w:rPr>
+        <w:t>htmlmin</w:t>
+      </w:r>
+      <w:r>
+        <w:rPr>
+          <w:rFonts w:ascii="inherit" w:eastAsia="宋体" w:hAnsi="inherit" w:cs="宋体"/>
+          <w:color w:val="333333"/>
+          <w:kern w:val="0"/>
+          <w:szCs w:val="21"/>
+        </w:rPr>
+        <w:t>(</w:t>
+      </w:r>
+      <w:r>
+        <w:rPr>
+          <w:rFonts w:ascii="inherit" w:eastAsia="宋体" w:hAnsi="inherit" w:cs="宋体"/>
+          <w:color w:val="002D7A"/>
+          <w:kern w:val="0"/>
+          <w:szCs w:val="21"/>
+        </w:rPr>
+        <w:t>options</w:t>
+      </w:r>
+      <w:r>
+        <w:rPr>
+          <w:rFonts w:ascii="inherit" w:eastAsia="宋体" w:hAnsi="inherit" w:cs="宋体"/>
+          <w:color w:val="333333"/>
+          <w:kern w:val="0"/>
+          <w:szCs w:val="21"/>
+        </w:rPr>
+        <w:t>))</w:t>
+      </w:r>
+    </w:p>
+    <w:p>
+      <w:pPr>
+        <w:widowControl/>
+        <w:pBdr>
+          <w:top w:val="single" w:sz="4" w:space="1" w:color="auto"/>
+          <w:left w:val="single" w:sz="4" w:space="4" w:color="auto"/>
+          <w:bottom w:val="single" w:sz="4" w:space="1" w:color="auto"/>
+          <w:right w:val="single" w:sz="4" w:space="4" w:color="auto"/>
+        </w:pBdr>
+        <w:shd w:val="clear" w:color="auto" w:fill="FAFAFA"/>
+        <w:ind w:firstLine="420"/>
+        <w:jc w:val="left"/>
+        <w:rPr>
+          <w:rFonts w:ascii="Consolas" w:eastAsia="宋体" w:hAnsi="Consolas" w:cs="宋体"/>
+          <w:color w:val="000000"/>
+          <w:kern w:val="0"/>
+          <w:szCs w:val="21"/>
+        </w:rPr>
+      </w:pPr>
+      <w:r>
+        <w:rPr>
+          <w:rFonts w:ascii="inherit" w:eastAsia="宋体" w:hAnsi="inherit" w:cs="宋体"/>
+          <w:color w:val="006FE0"/>
+          <w:kern w:val="0"/>
+          <w:szCs w:val="21"/>
+        </w:rPr>
+        <w:t>        </w:t>
+      </w:r>
+      <w:r>
+        <w:rPr>
+          <w:rFonts w:ascii="inherit" w:eastAsia="宋体" w:hAnsi="inherit" w:cs="宋体"/>
+          <w:color w:val="333333"/>
+          <w:kern w:val="0"/>
+          <w:szCs w:val="21"/>
+        </w:rPr>
+        <w:t>.</w:t>
+      </w:r>
+      <w:r>
+        <w:rPr>
+          <w:rFonts w:ascii="inherit" w:eastAsia="宋体" w:hAnsi="inherit" w:cs="宋体"/>
+          <w:color w:val="004ED0"/>
+          <w:kern w:val="0"/>
+          <w:szCs w:val="21"/>
+        </w:rPr>
+        <w:t>pipe</w:t>
+      </w:r>
+      <w:r>
+        <w:rPr>
+          <w:rFonts w:ascii="inherit" w:eastAsia="宋体" w:hAnsi="inherit" w:cs="宋体"/>
+          <w:color w:val="333333"/>
+          <w:kern w:val="0"/>
+          <w:szCs w:val="21"/>
+        </w:rPr>
+        <w:t>(</w:t>
+      </w:r>
+      <w:r>
+        <w:rPr>
+          <w:rFonts w:ascii="inherit" w:eastAsia="宋体" w:hAnsi="inherit" w:cs="宋体"/>
+          <w:color w:val="002D7A"/>
+          <w:kern w:val="0"/>
+          <w:szCs w:val="21"/>
+        </w:rPr>
+        <w:t>gulp</w:t>
+      </w:r>
+      <w:r>
+        <w:rPr>
+          <w:rFonts w:ascii="inherit" w:eastAsia="宋体" w:hAnsi="inherit" w:cs="宋体"/>
+          <w:color w:val="333333"/>
+          <w:kern w:val="0"/>
+          <w:szCs w:val="21"/>
+        </w:rPr>
+        <w:t>.</w:t>
+      </w:r>
+      <w:r>
+        <w:rPr>
+          <w:rFonts w:ascii="inherit" w:eastAsia="宋体" w:hAnsi="inherit" w:cs="宋体"/>
+          <w:color w:val="004ED0"/>
+          <w:kern w:val="0"/>
+          <w:szCs w:val="21"/>
+        </w:rPr>
+        <w:t>dest</w:t>
+      </w:r>
+      <w:r>
+        <w:rPr>
+          <w:rFonts w:ascii="inherit" w:eastAsia="宋体" w:hAnsi="inherit" w:cs="宋体"/>
+          <w:color w:val="333333"/>
+          <w:kern w:val="0"/>
+          <w:szCs w:val="21"/>
+        </w:rPr>
+        <w:t>(</w:t>
+      </w:r>
+      <w:r>
+        <w:rPr>
+          <w:rFonts w:ascii="inherit" w:eastAsia="宋体" w:hAnsi="inherit" w:cs="宋体"/>
+          <w:color w:val="D5C848"/>
+          <w:kern w:val="0"/>
+          <w:szCs w:val="21"/>
+        </w:rPr>
+        <w:t>'dist/html'</w:t>
+      </w:r>
+      <w:r>
+        <w:rPr>
+          <w:rFonts w:ascii="inherit" w:eastAsia="宋体" w:hAnsi="inherit" w:cs="宋体"/>
+          <w:color w:val="333333"/>
+          <w:kern w:val="0"/>
+          <w:szCs w:val="21"/>
+        </w:rPr>
+        <w:t>));</w:t>
+      </w:r>
+    </w:p>
+    <w:p>
+      <w:pPr>
+        <w:widowControl/>
+        <w:pBdr>
+          <w:top w:val="single" w:sz="4" w:space="1" w:color="auto"/>
+          <w:left w:val="single" w:sz="4" w:space="4" w:color="auto"/>
+          <w:bottom w:val="single" w:sz="4" w:space="1" w:color="auto"/>
+          <w:right w:val="single" w:sz="4" w:space="4" w:color="auto"/>
+        </w:pBdr>
+        <w:shd w:val="clear" w:color="auto" w:fill="FAFAFA"/>
+        <w:ind w:firstLine="420"/>
+        <w:jc w:val="left"/>
+        <w:rPr>
+          <w:rFonts w:ascii="Consolas" w:eastAsia="宋体" w:hAnsi="Consolas" w:cs="宋体"/>
+          <w:color w:val="000000"/>
+          <w:kern w:val="0"/>
+          <w:szCs w:val="21"/>
+        </w:rPr>
+      </w:pPr>
+      <w:r>
+        <w:rPr>
+          <w:rFonts w:ascii="inherit" w:eastAsia="宋体" w:hAnsi="inherit" w:cs="宋体"/>
+          <w:color w:val="333333"/>
+          <w:kern w:val="0"/>
+          <w:szCs w:val="21"/>
+        </w:rPr>
+        <w:t>});</w:t>
+      </w:r>
+    </w:p>
+    <w:p>
+      <w:pPr>
+        <w:ind w:firstLine="420"/>
+        <w:rPr>
+          <w:rFonts w:hint="eastAsia"/>
+        </w:rPr>
+      </w:pPr>
+      <w:r>
+        <w:rPr>
+          <w:rFonts w:hint="eastAsia"/>
+        </w:rPr>
+        <w:lastRenderedPageBreak/>
+        <w:t>Eg:</w:t>
+      </w:r>
+    </w:p>
+    <w:p>
+      <w:pPr>
+        <w:widowControl/>
+        <w:pBdr>
+          <w:top w:val="single" w:sz="4" w:space="1" w:color="auto"/>
+          <w:left w:val="single" w:sz="4" w:space="4" w:color="auto"/>
+          <w:bottom w:val="single" w:sz="4" w:space="1" w:color="auto"/>
+          <w:right w:val="single" w:sz="4" w:space="4" w:color="auto"/>
+        </w:pBdr>
+        <w:shd w:val="clear" w:color="auto" w:fill="FAFAFA"/>
+        <w:ind w:firstLine="420"/>
+        <w:jc w:val="left"/>
+        <w:rPr>
+          <w:rFonts w:ascii="inherit" w:eastAsia="宋体" w:hAnsi="inherit" w:cs="宋体"/>
+          <w:color w:val="002D7A"/>
+          <w:kern w:val="0"/>
+          <w:szCs w:val="21"/>
+        </w:rPr>
+      </w:pPr>
+      <w:r>
+        <w:rPr>
+          <w:rFonts w:ascii="inherit" w:eastAsia="宋体" w:hAnsi="inherit" w:cs="宋体"/>
+          <w:color w:val="002D7A"/>
+          <w:kern w:val="0"/>
+          <w:szCs w:val="21"/>
+        </w:rPr>
+        <w:t>var gulp = require('gulp'),</w:t>
+      </w:r>
+    </w:p>
+    <w:p>
+      <w:pPr>
+        <w:widowControl/>
+        <w:pBdr>
+          <w:top w:val="single" w:sz="4" w:space="1" w:color="auto"/>
+          <w:left w:val="single" w:sz="4" w:space="4" w:color="auto"/>
+          <w:bottom w:val="single" w:sz="4" w:space="1" w:color="auto"/>
+          <w:right w:val="single" w:sz="4" w:space="4" w:color="auto"/>
+        </w:pBdr>
+        <w:shd w:val="clear" w:color="auto" w:fill="FAFAFA"/>
+        <w:ind w:firstLine="420"/>
+        <w:jc w:val="left"/>
+        <w:rPr>
+          <w:rFonts w:ascii="inherit" w:eastAsia="宋体" w:hAnsi="inherit" w:cs="宋体"/>
+          <w:color w:val="002D7A"/>
+          <w:kern w:val="0"/>
+          <w:szCs w:val="21"/>
+        </w:rPr>
+      </w:pPr>
+      <w:r>
+        <w:rPr>
+          <w:rFonts w:ascii="inherit" w:eastAsia="宋体" w:hAnsi="inherit" w:cs="宋体"/>
+          <w:color w:val="002D7A"/>
+          <w:kern w:val="0"/>
+          <w:szCs w:val="21"/>
+        </w:rPr>
+        <w:t xml:space="preserve">    htmlmin = require('gulp-htmlmin');</w:t>
+      </w:r>
+    </w:p>
+    <w:p>
+      <w:pPr>
+        <w:widowControl/>
+        <w:pBdr>
+          <w:top w:val="single" w:sz="4" w:space="1" w:color="auto"/>
+          <w:left w:val="single" w:sz="4" w:space="4" w:color="auto"/>
+          <w:bottom w:val="single" w:sz="4" w:space="1" w:color="auto"/>
+          <w:right w:val="single" w:sz="4" w:space="4" w:color="auto"/>
+        </w:pBdr>
+        <w:shd w:val="clear" w:color="auto" w:fill="FAFAFA"/>
+        <w:ind w:firstLine="420"/>
+        <w:jc w:val="left"/>
+        <w:rPr>
+          <w:rFonts w:ascii="inherit" w:eastAsia="宋体" w:hAnsi="inherit" w:cs="宋体"/>
+          <w:color w:val="002D7A"/>
+          <w:kern w:val="0"/>
+          <w:szCs w:val="21"/>
+        </w:rPr>
+      </w:pPr>
+    </w:p>
+    <w:p>
+      <w:pPr>
+        <w:widowControl/>
+        <w:pBdr>
+          <w:top w:val="single" w:sz="4" w:space="1" w:color="auto"/>
+          <w:left w:val="single" w:sz="4" w:space="4" w:color="auto"/>
+          <w:bottom w:val="single" w:sz="4" w:space="1" w:color="auto"/>
+          <w:right w:val="single" w:sz="4" w:space="4" w:color="auto"/>
+        </w:pBdr>
+        <w:shd w:val="clear" w:color="auto" w:fill="FAFAFA"/>
+        <w:ind w:firstLine="420"/>
+        <w:jc w:val="left"/>
+        <w:rPr>
+          <w:rFonts w:ascii="inherit" w:eastAsia="宋体" w:hAnsi="inherit" w:cs="宋体"/>
+          <w:color w:val="002D7A"/>
+          <w:kern w:val="0"/>
+          <w:szCs w:val="21"/>
+        </w:rPr>
+      </w:pPr>
+      <w:r>
+        <w:rPr>
+          <w:rFonts w:ascii="inherit" w:eastAsia="宋体" w:hAnsi="inherit" w:cs="宋体"/>
+          <w:color w:val="002D7A"/>
+          <w:kern w:val="0"/>
+          <w:szCs w:val="21"/>
+        </w:rPr>
+        <w:t>gulp.task('default', function () {</w:t>
+      </w:r>
+    </w:p>
+    <w:p>
+      <w:pPr>
+        <w:widowControl/>
+        <w:pBdr>
+          <w:top w:val="single" w:sz="4" w:space="1" w:color="auto"/>
+          <w:left w:val="single" w:sz="4" w:space="4" w:color="auto"/>
+          <w:bottom w:val="single" w:sz="4" w:space="1" w:color="auto"/>
+          <w:right w:val="single" w:sz="4" w:space="4" w:color="auto"/>
+        </w:pBdr>
+        <w:shd w:val="clear" w:color="auto" w:fill="FAFAFA"/>
+        <w:ind w:firstLine="420"/>
+        <w:jc w:val="left"/>
+        <w:rPr>
+          <w:rFonts w:ascii="inherit" w:eastAsia="宋体" w:hAnsi="inherit" w:cs="宋体"/>
+          <w:color w:val="002D7A"/>
+          <w:kern w:val="0"/>
+          <w:szCs w:val="21"/>
+        </w:rPr>
+      </w:pPr>
+      <w:r>
+        <w:rPr>
+          <w:rFonts w:ascii="inherit" w:eastAsia="宋体" w:hAnsi="inherit" w:cs="宋体"/>
+          <w:color w:val="002D7A"/>
+          <w:kern w:val="0"/>
+          <w:szCs w:val="21"/>
+        </w:rPr>
+        <w:t xml:space="preserve">    var options = {</w:t>
+      </w:r>
+    </w:p>
+    <w:p>
+      <w:pPr>
+        <w:widowControl/>
+        <w:pBdr>
+          <w:top w:val="single" w:sz="4" w:space="1" w:color="auto"/>
+          <w:left w:val="single" w:sz="4" w:space="4" w:color="auto"/>
+          <w:bottom w:val="single" w:sz="4" w:space="1" w:color="auto"/>
+          <w:right w:val="single" w:sz="4" w:space="4" w:color="auto"/>
+        </w:pBdr>
+        <w:shd w:val="clear" w:color="auto" w:fill="FAFAFA"/>
+        <w:ind w:firstLine="420"/>
+        <w:jc w:val="left"/>
+        <w:rPr>
+          <w:rFonts w:ascii="inherit" w:eastAsia="宋体" w:hAnsi="inherit" w:cs="宋体" w:hint="eastAsia"/>
+          <w:color w:val="002D7A"/>
+          <w:kern w:val="0"/>
+          <w:szCs w:val="21"/>
+        </w:rPr>
+      </w:pPr>
+      <w:r>
+        <w:rPr>
+          <w:rFonts w:ascii="inherit" w:eastAsia="宋体" w:hAnsi="inherit" w:cs="宋体" w:hint="eastAsia"/>
+          <w:color w:val="002D7A"/>
+          <w:kern w:val="0"/>
+          <w:szCs w:val="21"/>
+        </w:rPr>
+        <w:t xml:space="preserve">        removeComments: true,</w:t>
+      </w:r>
+    </w:p>
+    <w:p>
+      <w:pPr>
+        <w:widowControl/>
+        <w:pBdr>
+          <w:top w:val="single" w:sz="4" w:space="1" w:color="auto"/>
+          <w:left w:val="single" w:sz="4" w:space="4" w:color="auto"/>
+          <w:bottom w:val="single" w:sz="4" w:space="1" w:color="auto"/>
+          <w:right w:val="single" w:sz="4" w:space="4" w:color="auto"/>
+        </w:pBdr>
+        <w:shd w:val="clear" w:color="auto" w:fill="FAFAFA"/>
+        <w:ind w:firstLine="420"/>
+        <w:jc w:val="left"/>
+        <w:rPr>
+          <w:rFonts w:ascii="inherit" w:eastAsia="宋体" w:hAnsi="inherit" w:cs="宋体" w:hint="eastAsia"/>
+          <w:color w:val="002D7A"/>
+          <w:kern w:val="0"/>
+          <w:szCs w:val="21"/>
+        </w:rPr>
+      </w:pPr>
+      <w:r>
+        <w:rPr>
+          <w:rFonts w:ascii="inherit" w:eastAsia="宋体" w:hAnsi="inherit" w:cs="宋体" w:hint="eastAsia"/>
+          <w:color w:val="002D7A"/>
+          <w:kern w:val="0"/>
+          <w:szCs w:val="21"/>
+        </w:rPr>
+        <w:t xml:space="preserve">    </w:t>
+      </w:r>
+      <w:r>
+        <w:rPr>
+          <w:rFonts w:ascii="inherit" w:eastAsia="宋体" w:hAnsi="inherit" w:cs="宋体" w:hint="eastAsia"/>
+          <w:color w:val="002D7A"/>
+          <w:kern w:val="0"/>
+          <w:szCs w:val="21"/>
+        </w:rPr>
+        <w:t xml:space="preserve">    collapseWhitespace: true,</w:t>
+      </w:r>
+    </w:p>
+    <w:p>
+      <w:pPr>
+        <w:widowControl/>
+        <w:pBdr>
+          <w:top w:val="single" w:sz="4" w:space="1" w:color="auto"/>
+          <w:left w:val="single" w:sz="4" w:space="4" w:color="auto"/>
+          <w:bottom w:val="single" w:sz="4" w:space="1" w:color="auto"/>
+          <w:right w:val="single" w:sz="4" w:space="4" w:color="auto"/>
+        </w:pBdr>
+        <w:shd w:val="clear" w:color="auto" w:fill="FAFAFA"/>
+        <w:ind w:firstLine="420"/>
+        <w:jc w:val="left"/>
+        <w:rPr>
+          <w:rFonts w:ascii="inherit" w:eastAsia="宋体" w:hAnsi="inherit" w:cs="宋体" w:hint="eastAsia"/>
+          <w:color w:val="002D7A"/>
+          <w:kern w:val="0"/>
+          <w:szCs w:val="21"/>
+        </w:rPr>
+      </w:pPr>
+      <w:r>
+        <w:rPr>
+          <w:rFonts w:ascii="inherit" w:eastAsia="宋体" w:hAnsi="inherit" w:cs="宋体" w:hint="eastAsia"/>
+          <w:color w:val="002D7A"/>
+          <w:kern w:val="0"/>
+          <w:szCs w:val="21"/>
+        </w:rPr>
+        <w:t xml:space="preserve">        col</w:t>
+      </w:r>
+      <w:r>
+        <w:rPr>
+          <w:rFonts w:ascii="inherit" w:eastAsia="宋体" w:hAnsi="inherit" w:cs="宋体" w:hint="eastAsia"/>
+          <w:color w:val="002D7A"/>
+          <w:kern w:val="0"/>
+          <w:szCs w:val="21"/>
+        </w:rPr>
+        <w:t>lapseBooleanAttributes: true,</w:t>
+      </w:r>
+    </w:p>
+    <w:p>
+      <w:pPr>
+        <w:widowControl/>
+        <w:pBdr>
+          <w:top w:val="single" w:sz="4" w:space="1" w:color="auto"/>
+          <w:left w:val="single" w:sz="4" w:space="4" w:color="auto"/>
+          <w:bottom w:val="single" w:sz="4" w:space="1" w:color="auto"/>
+          <w:right w:val="single" w:sz="4" w:space="4" w:color="auto"/>
+        </w:pBdr>
+        <w:shd w:val="clear" w:color="auto" w:fill="FAFAFA"/>
+        <w:ind w:firstLine="420"/>
+        <w:jc w:val="left"/>
+        <w:rPr>
+          <w:rFonts w:ascii="inherit" w:eastAsia="宋体" w:hAnsi="inherit" w:cs="宋体" w:hint="eastAsia"/>
+          <w:color w:val="002D7A"/>
+          <w:kern w:val="0"/>
+          <w:szCs w:val="21"/>
+        </w:rPr>
+      </w:pPr>
+      <w:r>
+        <w:rPr>
+          <w:rFonts w:ascii="inherit" w:eastAsia="宋体" w:hAnsi="inherit" w:cs="宋体" w:hint="eastAsia"/>
+          <w:color w:val="002D7A"/>
+          <w:kern w:val="0"/>
+          <w:szCs w:val="21"/>
+        </w:rPr>
+        <w:t xml:space="preserve">       </w:t>
+      </w:r>
+      <w:r>
+        <w:rPr>
+          <w:rFonts w:ascii="inherit" w:eastAsia="宋体" w:hAnsi="inherit" w:cs="宋体" w:hint="eastAsia"/>
+          <w:color w:val="002D7A"/>
+          <w:kern w:val="0"/>
+          <w:szCs w:val="21"/>
+        </w:rPr>
+        <w:t xml:space="preserve"> removeEmptyAttributes: true,</w:t>
+      </w:r>
+    </w:p>
+    <w:p>
+      <w:pPr>
+        <w:widowControl/>
+        <w:pBdr>
+          <w:top w:val="single" w:sz="4" w:space="1" w:color="auto"/>
+          <w:left w:val="single" w:sz="4" w:space="4" w:color="auto"/>
+          <w:bottom w:val="single" w:sz="4" w:space="1" w:color="auto"/>
+          <w:right w:val="single" w:sz="4" w:space="4" w:color="auto"/>
+        </w:pBdr>
+        <w:shd w:val="clear" w:color="auto" w:fill="FAFAFA"/>
+        <w:ind w:firstLine="420"/>
+        <w:jc w:val="left"/>
+        <w:rPr>
+          <w:rFonts w:ascii="inherit" w:eastAsia="宋体" w:hAnsi="inherit" w:cs="宋体" w:hint="eastAsia"/>
+          <w:color w:val="002D7A"/>
+          <w:kern w:val="0"/>
+          <w:szCs w:val="21"/>
+        </w:rPr>
+      </w:pPr>
+      <w:r>
+        <w:rPr>
+          <w:rFonts w:ascii="inherit" w:eastAsia="宋体" w:hAnsi="inherit" w:cs="宋体" w:hint="eastAsia"/>
+          <w:color w:val="002D7A"/>
+          <w:kern w:val="0"/>
+          <w:szCs w:val="21"/>
+        </w:rPr>
+        <w:t xml:space="preserve">        remov</w:t>
+      </w:r>
+      <w:r>
+        <w:rPr>
+          <w:rFonts w:ascii="inherit" w:eastAsia="宋体" w:hAnsi="inherit" w:cs="宋体" w:hint="eastAsia"/>
+          <w:color w:val="002D7A"/>
+          <w:kern w:val="0"/>
+          <w:szCs w:val="21"/>
+        </w:rPr>
+        <w:t>eScriptTypeAttributes: false,</w:t>
+      </w:r>
+    </w:p>
+    <w:p>
+      <w:pPr>
+        <w:widowControl/>
+        <w:pBdr>
+          <w:top w:val="single" w:sz="4" w:space="1" w:color="auto"/>
+          <w:left w:val="single" w:sz="4" w:space="4" w:color="auto"/>
+          <w:bottom w:val="single" w:sz="4" w:space="1" w:color="auto"/>
+          <w:right w:val="single" w:sz="4" w:space="4" w:color="auto"/>
+        </w:pBdr>
+        <w:shd w:val="clear" w:color="auto" w:fill="FAFAFA"/>
+        <w:ind w:firstLine="420"/>
+        <w:jc w:val="left"/>
+        <w:rPr>
+          <w:rFonts w:ascii="inherit" w:eastAsia="宋体" w:hAnsi="inherit" w:cs="宋体" w:hint="eastAsia"/>
+          <w:color w:val="002D7A"/>
+          <w:kern w:val="0"/>
+          <w:szCs w:val="21"/>
+        </w:rPr>
+      </w:pPr>
+      <w:r>
+        <w:rPr>
+          <w:rFonts w:ascii="inherit" w:eastAsia="宋体" w:hAnsi="inherit" w:cs="宋体" w:hint="eastAsia"/>
+          <w:color w:val="002D7A"/>
+          <w:kern w:val="0"/>
+          <w:szCs w:val="21"/>
+        </w:rPr>
+        <w:t xml:space="preserve">        removeSt</w:t>
+      </w:r>
+      <w:r>
+        <w:rPr>
+          <w:rFonts w:ascii="inherit" w:eastAsia="宋体" w:hAnsi="inherit" w:cs="宋体" w:hint="eastAsia"/>
+          <w:color w:val="002D7A"/>
+          <w:kern w:val="0"/>
+          <w:szCs w:val="21"/>
+        </w:rPr>
+        <w:t>yleLinkTypeAttributes: false,</w:t>
+      </w:r>
+    </w:p>
+    <w:p>
+      <w:pPr>
+        <w:widowControl/>
+        <w:pBdr>
+          <w:top w:val="single" w:sz="4" w:space="1" w:color="auto"/>
+          <w:left w:val="single" w:sz="4" w:space="4" w:color="auto"/>
+          <w:bottom w:val="single" w:sz="4" w:space="1" w:color="auto"/>
+          <w:right w:val="single" w:sz="4" w:space="4" w:color="auto"/>
+        </w:pBdr>
+        <w:shd w:val="clear" w:color="auto" w:fill="FAFAFA"/>
+        <w:ind w:firstLine="420"/>
+        <w:jc w:val="left"/>
+        <w:rPr>
+          <w:rFonts w:ascii="inherit" w:eastAsia="宋体" w:hAnsi="inherit" w:cs="宋体" w:hint="eastAsia"/>
+          <w:color w:val="002D7A"/>
+          <w:kern w:val="0"/>
+          <w:szCs w:val="21"/>
+        </w:rPr>
+      </w:pPr>
+      <w:r>
+        <w:rPr>
+          <w:rFonts w:ascii="inherit" w:eastAsia="宋体" w:hAnsi="inherit" w:cs="宋体" w:hint="eastAsia"/>
+          <w:color w:val="002D7A"/>
+          <w:kern w:val="0"/>
+          <w:szCs w:val="21"/>
+        </w:rPr>
+        <w:t xml:space="preserve">        minifyJS: false,</w:t>
+      </w:r>
+    </w:p>
+    <w:p>
+      <w:pPr>
+        <w:widowControl/>
+        <w:pBdr>
+          <w:top w:val="single" w:sz="4" w:space="1" w:color="auto"/>
+          <w:left w:val="single" w:sz="4" w:space="4" w:color="auto"/>
+          <w:bottom w:val="single" w:sz="4" w:space="1" w:color="auto"/>
+          <w:right w:val="single" w:sz="4" w:space="4" w:color="auto"/>
+        </w:pBdr>
+        <w:shd w:val="clear" w:color="auto" w:fill="FAFAFA"/>
+        <w:ind w:firstLine="420"/>
+        <w:jc w:val="left"/>
+        <w:rPr>
+          <w:rFonts w:ascii="inherit" w:eastAsia="宋体" w:hAnsi="inherit" w:cs="宋体" w:hint="eastAsia"/>
+          <w:color w:val="002D7A"/>
+          <w:kern w:val="0"/>
+          <w:szCs w:val="21"/>
+        </w:rPr>
+      </w:pPr>
+      <w:r>
+        <w:rPr>
+          <w:rFonts w:ascii="inherit" w:eastAsia="宋体" w:hAnsi="inherit" w:cs="宋体" w:hint="eastAsia"/>
+          <w:color w:val="002D7A"/>
+          <w:kern w:val="0"/>
+          <w:szCs w:val="21"/>
+        </w:rPr>
+        <w:t xml:space="preserve">        minifyCSS: false</w:t>
       </w:r>
       <w:bookmarkStart w:id="10" w:name="_GoBack"/>
       <w:bookmarkEnd w:id="10"/>
+    </w:p>
+    <w:p>
+      <w:pPr>
+        <w:widowControl/>
+        <w:pBdr>
+          <w:top w:val="single" w:sz="4" w:space="1" w:color="auto"/>
+          <w:left w:val="single" w:sz="4" w:space="4" w:color="auto"/>
+          <w:bottom w:val="single" w:sz="4" w:space="1" w:color="auto"/>
+          <w:right w:val="single" w:sz="4" w:space="4" w:color="auto"/>
+        </w:pBdr>
+        <w:shd w:val="clear" w:color="auto" w:fill="FAFAFA"/>
+        <w:ind w:firstLine="420"/>
+        <w:jc w:val="left"/>
+        <w:rPr>
+          <w:rFonts w:ascii="inherit" w:eastAsia="宋体" w:hAnsi="inherit" w:cs="宋体"/>
+          <w:color w:val="002D7A"/>
+          <w:kern w:val="0"/>
+          <w:szCs w:val="21"/>
+        </w:rPr>
+      </w:pPr>
+      <w:r>
+        <w:rPr>
+          <w:rFonts w:ascii="inherit" w:eastAsia="宋体" w:hAnsi="inherit" w:cs="宋体"/>
+          <w:color w:val="002D7A"/>
+          <w:kern w:val="0"/>
+          <w:szCs w:val="21"/>
+        </w:rPr>
+        <w:t xml:space="preserve">    };</w:t>
+      </w:r>
+    </w:p>
+    <w:p>
+      <w:pPr>
+        <w:widowControl/>
+        <w:pBdr>
+          <w:top w:val="single" w:sz="4" w:space="1" w:color="auto"/>
+          <w:left w:val="single" w:sz="4" w:space="4" w:color="auto"/>
+          <w:bottom w:val="single" w:sz="4" w:space="1" w:color="auto"/>
+          <w:right w:val="single" w:sz="4" w:space="4" w:color="auto"/>
+        </w:pBdr>
+        <w:shd w:val="clear" w:color="auto" w:fill="FAFAFA"/>
+        <w:ind w:firstLine="420"/>
+        <w:jc w:val="left"/>
+        <w:rPr>
+          <w:rFonts w:ascii="inherit" w:eastAsia="宋体" w:hAnsi="inherit" w:cs="宋体"/>
+          <w:color w:val="002D7A"/>
+          <w:kern w:val="0"/>
+          <w:szCs w:val="21"/>
+        </w:rPr>
+      </w:pPr>
+      <w:r>
+        <w:rPr>
+          <w:rFonts w:ascii="inherit" w:eastAsia="宋体" w:hAnsi="inherit" w:cs="宋体"/>
+          <w:color w:val="002D7A"/>
+          <w:kern w:val="0"/>
+          <w:szCs w:val="21"/>
+        </w:rPr>
+        <w:t xml:space="preserve">    gulp.src('src/modules/*.xvue')</w:t>
+      </w:r>
+    </w:p>
+    <w:p>
+      <w:pPr>
+        <w:widowControl/>
+        <w:pBdr>
+          <w:top w:val="single" w:sz="4" w:space="1" w:color="auto"/>
+          <w:left w:val="single" w:sz="4" w:space="4" w:color="auto"/>
+          <w:bottom w:val="single" w:sz="4" w:space="1" w:color="auto"/>
+          <w:right w:val="single" w:sz="4" w:space="4" w:color="auto"/>
+        </w:pBdr>
+        <w:shd w:val="clear" w:color="auto" w:fill="FAFAFA"/>
+        <w:ind w:firstLine="420"/>
+        <w:jc w:val="left"/>
+        <w:rPr>
+          <w:rFonts w:ascii="inherit" w:eastAsia="宋体" w:hAnsi="inherit" w:cs="宋体"/>
+          <w:color w:val="002D7A"/>
+          <w:kern w:val="0"/>
+          <w:szCs w:val="21"/>
+        </w:rPr>
+      </w:pPr>
+      <w:r>
+        <w:rPr>
+          <w:rFonts w:ascii="inherit" w:eastAsia="宋体" w:hAnsi="inherit" w:cs="宋体"/>
+          <w:color w:val="002D7A"/>
+          <w:kern w:val="0"/>
+          <w:szCs w:val="21"/>
+        </w:rPr>
+        <w:t xml:space="preserve">        .pipe(htmlmin(options))</w:t>
+      </w:r>
+    </w:p>
+    <w:p>
+      <w:pPr>
+        <w:widowControl/>
+        <w:pBdr>
+          <w:top w:val="single" w:sz="4" w:space="1" w:color="auto"/>
+          <w:left w:val="single" w:sz="4" w:space="4" w:color="auto"/>
+          <w:bottom w:val="single" w:sz="4" w:space="1" w:color="auto"/>
+          <w:right w:val="single" w:sz="4" w:space="4" w:color="auto"/>
+        </w:pBdr>
+        <w:shd w:val="clear" w:color="auto" w:fill="FAFAFA"/>
+        <w:ind w:firstLine="420"/>
+        <w:jc w:val="left"/>
+        <w:rPr>
+          <w:rFonts w:ascii="inherit" w:eastAsia="宋体" w:hAnsi="inherit" w:cs="宋体"/>
+          <w:color w:val="002D7A"/>
+          <w:kern w:val="0"/>
+          <w:szCs w:val="21"/>
+        </w:rPr>
+      </w:pPr>
+      <w:r>
+        <w:rPr>
+          <w:rFonts w:ascii="inherit" w:eastAsia="宋体" w:hAnsi="inherit" w:cs="宋体"/>
+          <w:color w:val="002D7A"/>
+          <w:kern w:val="0"/>
+          <w:szCs w:val="21"/>
+        </w:rPr>
+        <w:t xml:space="preserve">        .pipe(gulp.dest('dest/'));</w:t>
+      </w:r>
+    </w:p>
+    <w:p>
+      <w:pPr>
+        <w:widowControl/>
+        <w:pBdr>
+          <w:top w:val="single" w:sz="4" w:space="1" w:color="auto"/>
+          <w:left w:val="single" w:sz="4" w:space="4" w:color="auto"/>
+          <w:bottom w:val="single" w:sz="4" w:space="1" w:color="auto"/>
+          <w:right w:val="single" w:sz="4" w:space="4" w:color="auto"/>
+        </w:pBdr>
+        <w:shd w:val="clear" w:color="auto" w:fill="FAFAFA"/>
+        <w:ind w:firstLine="420"/>
+        <w:jc w:val="left"/>
+        <w:rPr>
+          <w:rFonts w:ascii="inherit" w:eastAsia="宋体" w:hAnsi="inherit" w:cs="宋体"/>
+          <w:color w:val="002D7A"/>
+          <w:kern w:val="0"/>
+          <w:szCs w:val="21"/>
+        </w:rPr>
+      </w:pPr>
+      <w:r>
+        <w:rPr>
+          <w:rFonts w:ascii="inherit" w:eastAsia="宋体" w:hAnsi="inherit" w:cs="宋体"/>
+          <w:color w:val="002D7A"/>
+          <w:kern w:val="0"/>
+          <w:szCs w:val="21"/>
+        </w:rPr>
+        <w:t>});</w:t>
+      </w:r>
+    </w:p>
+    <w:p>
+      <w:pPr>
+        <w:ind w:firstLine="420"/>
+      </w:pPr>
+    </w:p>
+    <w:p>
+      <w:pPr>
+        <w:ind w:firstLine="420"/>
+      </w:pPr>
+    </w:p>
+    <w:p>
+      <w:pPr>
+        <w:ind w:firstLine="420"/>
+      </w:pPr>
     </w:p>
     <w:p>
       <w:pPr>
@@ -6691,7 +8977,7 @@
                                   <w:color w:val="5B9BD5" w:themeColor="accent1"/>
                                   <w:lang w:val="zh-CN"/>
                                 </w:rPr>
-                                <w:t>8</w:t>
+                                <w:t>9</w:t>
                               </w:r>
                               <w:r>
                                 <w:rPr>
@@ -6803,7 +9089,7 @@
                             <w:color w:val="5B9BD5" w:themeColor="accent1"/>
                             <w:lang w:val="zh-CN"/>
                           </w:rPr>
-                          <w:t>8</w:t>
+                          <w:t>9</w:t>
                         </w:r>
                         <w:r>
                           <w:rPr>
@@ -7884,7 +10170,7 @@
   <w:style w:type="paragraph" w:default="1" w:styleId="a">
     <w:name w:val="Normal"/>
     <w:qFormat/>
-    <w:rsid w:val="00F05343"/>
+    <w:rsid w:val="00B665CA"/>
     <w:pPr>
       <w:widowControl w:val="0"/>
       <w:jc w:val="both"/>
@@ -8280,6 +10566,46 @@
     <w:basedOn w:val="a0"/>
     <w:rsid w:val="00D40567"/>
   </w:style>
+  <w:style w:type="character" w:customStyle="1" w:styleId="crayon-t">
+    <w:name w:val="crayon-t"/>
+    <w:basedOn w:val="a0"/>
+    <w:rsid w:val="00984749"/>
+  </w:style>
+  <w:style w:type="character" w:customStyle="1" w:styleId="crayon-h">
+    <w:name w:val="crayon-h"/>
+    <w:basedOn w:val="a0"/>
+    <w:rsid w:val="00984749"/>
+  </w:style>
+  <w:style w:type="character" w:customStyle="1" w:styleId="crayon-v">
+    <w:name w:val="crayon-v"/>
+    <w:basedOn w:val="a0"/>
+    <w:rsid w:val="00984749"/>
+  </w:style>
+  <w:style w:type="character" w:customStyle="1" w:styleId="crayon-o">
+    <w:name w:val="crayon-o"/>
+    <w:basedOn w:val="a0"/>
+    <w:rsid w:val="00984749"/>
+  </w:style>
+  <w:style w:type="character" w:customStyle="1" w:styleId="crayon-e">
+    <w:name w:val="crayon-e"/>
+    <w:basedOn w:val="a0"/>
+    <w:rsid w:val="00984749"/>
+  </w:style>
+  <w:style w:type="character" w:customStyle="1" w:styleId="crayon-sy">
+    <w:name w:val="crayon-sy"/>
+    <w:basedOn w:val="a0"/>
+    <w:rsid w:val="00984749"/>
+  </w:style>
+  <w:style w:type="character" w:customStyle="1" w:styleId="crayon-s">
+    <w:name w:val="crayon-s"/>
+    <w:basedOn w:val="a0"/>
+    <w:rsid w:val="00984749"/>
+  </w:style>
+  <w:style w:type="character" w:customStyle="1" w:styleId="crayon-c">
+    <w:name w:val="crayon-c"/>
+    <w:basedOn w:val="a0"/>
+    <w:rsid w:val="00984749"/>
+  </w:style>
 </w:styles>
 </file>
 
@@ -8436,6 +10762,21 @@
     <w:pitch w:val="variable"/>
     <w:sig w:usb0="E0002AFF" w:usb1="C000247B" w:usb2="00000009" w:usb3="00000000" w:csb0="000001FF" w:csb1="00000000"/>
   </w:font>
+  <w:font w:name="inherit">
+    <w:altName w:val="Times New Roman"/>
+    <w:panose1 w:val="00000000000000000000"/>
+    <w:charset w:val="00"/>
+    <w:family w:val="roman"/>
+    <w:notTrueType/>
+    <w:pitch w:val="default"/>
+  </w:font>
+  <w:font w:name="Consolas">
+    <w:panose1 w:val="020B0609020204030204"/>
+    <w:charset w:val="00"/>
+    <w:family w:val="modern"/>
+    <w:pitch w:val="fixed"/>
+    <w:sig w:usb0="E00006FF" w:usb1="0000FCFF" w:usb2="00000001" w:usb3="00000000" w:csb0="0000019F" w:csb1="00000000"/>
+  </w:font>
 </w:fonts>
 </file>
 
@@ -8475,6 +10816,7 @@
     <w:rsid w:val="00884CA0"/>
     <w:rsid w:val="00A71AA4"/>
     <w:rsid w:val="00AF56F7"/>
+    <w:rsid w:val="00C435BA"/>
     <w:rsid w:val="00CA54F1"/>
     <w:rsid w:val="00DF0906"/>
     <w:rsid w:val="00F0636A"/>
@@ -9257,7 +11599,7 @@
 </file>
 
 <file path=customXml/itemProps2.xml><?xml version="1.0" encoding="utf-8"?>
-<ds:datastoreItem xmlns:ds="http://schemas.openxmlformats.org/officeDocument/2006/customXml" ds:itemID="{8E81C06B-72E8-49D9-961D-DC12ACDB3AC9}">
+<ds:datastoreItem xmlns:ds="http://schemas.openxmlformats.org/officeDocument/2006/customXml" ds:itemID="{F3DF2792-1896-432C-A65E-D326065AED36}">
   <ds:schemaRefs>
     <ds:schemaRef ds:uri="http://schemas.openxmlformats.org/officeDocument/2006/bibliography"/>
   </ds:schemaRefs>

</xml_diff>